<commit_message>
Commented most of the code, finalised report, fixed bugs
</commit_message>
<xml_diff>
--- a/Game Design Documentation.docx
+++ b/Game Design Documentation.docx
@@ -223,6 +223,21 @@
         </w:drawing>
       </w:r>
     </w:p>
+    <w:p>
+      <w:pPr>
+        <w:rPr>
+          <w:sz w:val="20"/>
+          <w:szCs w:val="20"/>
+        </w:rPr>
+      </w:pPr>
+      <w:r>
+        <w:rPr>
+          <w:sz w:val="20"/>
+          <w:szCs w:val="20"/>
+        </w:rPr>
+        <w:t>Source 1: Pictures of level upgrades of first tower</w:t>
+      </w:r>
+    </w:p>
     <w:p/>
     <w:p>
       <w:r>
@@ -282,6 +297,49 @@
         </w:drawing>
       </w:r>
     </w:p>
+    <w:p>
+      <w:pPr>
+        <w:rPr>
+          <w:sz w:val="20"/>
+          <w:szCs w:val="20"/>
+        </w:rPr>
+      </w:pPr>
+      <w:r>
+        <w:rPr>
+          <w:sz w:val="20"/>
+          <w:szCs w:val="20"/>
+        </w:rPr>
+        <w:t xml:space="preserve">Source </w:t>
+      </w:r>
+      <w:r>
+        <w:rPr>
+          <w:sz w:val="20"/>
+          <w:szCs w:val="20"/>
+        </w:rPr>
+        <w:t>2</w:t>
+      </w:r>
+      <w:r>
+        <w:rPr>
+          <w:sz w:val="20"/>
+          <w:szCs w:val="20"/>
+        </w:rPr>
+        <w:t xml:space="preserve">: Pictures of level upgrades of </w:t>
+      </w:r>
+      <w:r>
+        <w:rPr>
+          <w:sz w:val="20"/>
+          <w:szCs w:val="20"/>
+        </w:rPr>
+        <w:t>second</w:t>
+      </w:r>
+      <w:r>
+        <w:rPr>
+          <w:sz w:val="20"/>
+          <w:szCs w:val="20"/>
+        </w:rPr>
+        <w:t xml:space="preserve"> tower</w:t>
+      </w:r>
+    </w:p>
     <w:p/>
     <w:p>
       <w:r>
@@ -304,6 +362,7 @@
         <w:rPr>
           <w:noProof/>
         </w:rPr>
+        <w:lastRenderedPageBreak/>
         <w:drawing>
           <wp:inline distT="0" distB="0" distL="0" distR="0" wp14:anchorId="2340C26A" wp14:editId="066F29C3">
             <wp:extent cx="2429214" cy="638264"/>
@@ -344,16 +403,59 @@
     <w:p>
       <w:pPr>
         <w:rPr>
-          <w:b/>
-          <w:bCs/>
-        </w:rPr>
-      </w:pPr>
-      <w:r>
-        <w:rPr>
-          <w:b/>
-          <w:bCs/>
-        </w:rPr>
-        <w:lastRenderedPageBreak/>
+          <w:sz w:val="20"/>
+          <w:szCs w:val="20"/>
+        </w:rPr>
+      </w:pPr>
+      <w:r>
+        <w:rPr>
+          <w:sz w:val="20"/>
+          <w:szCs w:val="20"/>
+        </w:rPr>
+        <w:t xml:space="preserve">Source </w:t>
+      </w:r>
+      <w:r>
+        <w:rPr>
+          <w:sz w:val="20"/>
+          <w:szCs w:val="20"/>
+        </w:rPr>
+        <w:t>3</w:t>
+      </w:r>
+      <w:r>
+        <w:rPr>
+          <w:sz w:val="20"/>
+          <w:szCs w:val="20"/>
+        </w:rPr>
+        <w:t xml:space="preserve">: Pictures of level upgrades of </w:t>
+      </w:r>
+      <w:r>
+        <w:rPr>
+          <w:sz w:val="20"/>
+          <w:szCs w:val="20"/>
+        </w:rPr>
+        <w:t>third</w:t>
+      </w:r>
+      <w:r>
+        <w:rPr>
+          <w:sz w:val="20"/>
+          <w:szCs w:val="20"/>
+        </w:rPr>
+        <w:t xml:space="preserve"> tower</w:t>
+      </w:r>
+    </w:p>
+    <w:p/>
+    <w:p>
+      <w:pPr>
+        <w:rPr>
+          <w:b/>
+          <w:bCs/>
+        </w:rPr>
+      </w:pPr>
+      <w:r>
+        <w:rPr>
+          <w:b/>
+          <w:bCs/>
+        </w:rPr>
         <w:t xml:space="preserve">Enemies: </w:t>
       </w:r>
     </w:p>
@@ -365,6 +467,9 @@
     <w:p>
       <w:r>
         <w:t xml:space="preserve">The first enemy which is shown in source 4, is the slowest enemy, as it only moves 1 tile per iteration. </w:t>
+      </w:r>
+      <w:r>
+        <w:t>If gets to the end, will deal 20 damage.</w:t>
       </w:r>
     </w:p>
     <w:p>
@@ -410,8 +515,26 @@
       </w:r>
     </w:p>
     <w:p>
+      <w:pPr>
+        <w:rPr>
+          <w:sz w:val="20"/>
+          <w:szCs w:val="20"/>
+        </w:rPr>
+      </w:pPr>
+      <w:r>
+        <w:rPr>
+          <w:sz w:val="20"/>
+          <w:szCs w:val="20"/>
+        </w:rPr>
+        <w:t>Source 4: First enemy</w:t>
+      </w:r>
+    </w:p>
+    <w:p>
       <w:r>
         <w:t xml:space="preserve">The second enemy which is shown in source 5, is the second slowest enemy. This enemy moves 2 tiles per iteration. </w:t>
+      </w:r>
+      <w:r>
+        <w:t>If gets to the end, will deal 40 damage.</w:t>
       </w:r>
     </w:p>
     <w:p>
@@ -457,8 +580,54 @@
       </w:r>
     </w:p>
     <w:p>
+      <w:pPr>
+        <w:rPr>
+          <w:sz w:val="20"/>
+          <w:szCs w:val="20"/>
+        </w:rPr>
+      </w:pPr>
+      <w:r>
+        <w:rPr>
+          <w:sz w:val="20"/>
+          <w:szCs w:val="20"/>
+        </w:rPr>
+        <w:t xml:space="preserve">Source </w:t>
+      </w:r>
+      <w:r>
+        <w:rPr>
+          <w:sz w:val="20"/>
+          <w:szCs w:val="20"/>
+        </w:rPr>
+        <w:t>5</w:t>
+      </w:r>
+      <w:r>
+        <w:rPr>
+          <w:sz w:val="20"/>
+          <w:szCs w:val="20"/>
+        </w:rPr>
+        <w:t xml:space="preserve">: </w:t>
+      </w:r>
+      <w:r>
+        <w:rPr>
+          <w:sz w:val="20"/>
+          <w:szCs w:val="20"/>
+        </w:rPr>
+        <w:t>Second</w:t>
+      </w:r>
+      <w:r>
+        <w:rPr>
+          <w:sz w:val="20"/>
+          <w:szCs w:val="20"/>
+        </w:rPr>
+        <w:t xml:space="preserve"> enemy</w:t>
+      </w:r>
+    </w:p>
+    <w:p>
       <w:r>
         <w:t xml:space="preserve">The third and final enemy which is shown in source 6, is the fastest enemy. This enemy moves 3 tiles per iteration. </w:t>
+      </w:r>
+      <w:r>
+        <w:t>If gets to the end, will deal 60 damage.</w:t>
       </w:r>
     </w:p>
     <w:p>
@@ -503,6 +672,49 @@
         </w:drawing>
       </w:r>
     </w:p>
+    <w:p>
+      <w:pPr>
+        <w:rPr>
+          <w:sz w:val="20"/>
+          <w:szCs w:val="20"/>
+        </w:rPr>
+      </w:pPr>
+      <w:r>
+        <w:rPr>
+          <w:sz w:val="20"/>
+          <w:szCs w:val="20"/>
+        </w:rPr>
+        <w:t xml:space="preserve">Source </w:t>
+      </w:r>
+      <w:r>
+        <w:rPr>
+          <w:sz w:val="20"/>
+          <w:szCs w:val="20"/>
+        </w:rPr>
+        <w:t>6</w:t>
+      </w:r>
+      <w:r>
+        <w:rPr>
+          <w:sz w:val="20"/>
+          <w:szCs w:val="20"/>
+        </w:rPr>
+        <w:t xml:space="preserve">: </w:t>
+      </w:r>
+      <w:r>
+        <w:rPr>
+          <w:sz w:val="20"/>
+          <w:szCs w:val="20"/>
+        </w:rPr>
+        <w:t>Third</w:t>
+      </w:r>
+      <w:r>
+        <w:rPr>
+          <w:sz w:val="20"/>
+          <w:szCs w:val="20"/>
+        </w:rPr>
+        <w:t xml:space="preserve"> enemy</w:t>
+      </w:r>
+    </w:p>
     <w:p/>
     <w:p>
       <w:r>
@@ -546,6 +758,7 @@
         <w:rPr>
           <w:noProof/>
         </w:rPr>
+        <w:lastRenderedPageBreak/>
         <w:drawing>
           <wp:inline distT="0" distB="0" distL="0" distR="0" wp14:anchorId="5D1E7061" wp14:editId="73CA3205">
             <wp:extent cx="3896269" cy="3315163"/>
@@ -588,11 +801,15 @@
     <w:p/>
     <w:p>
       <w:r>
-        <w:lastRenderedPageBreak/>
         <w:t xml:space="preserve">Where 0s represent a grass block, and 1s represent a path block, as shown in source 8. </w:t>
       </w:r>
     </w:p>
     <w:p>
+      <w:pPr>
+        <w:rPr>
+          <w:noProof/>
+        </w:rPr>
+      </w:pPr>
       <w:r>
         <w:rPr>
           <w:noProof/>
@@ -681,6 +898,22 @@
       </w:r>
     </w:p>
     <w:p>
+      <w:pPr>
+        <w:rPr>
+          <w:sz w:val="20"/>
+          <w:szCs w:val="20"/>
+        </w:rPr>
+      </w:pPr>
+      <w:r>
+        <w:rPr>
+          <w:noProof/>
+          <w:sz w:val="20"/>
+          <w:szCs w:val="20"/>
+        </w:rPr>
+        <w:t>Source 8: Pictures of grass block and path block</w:t>
+      </w:r>
+    </w:p>
+    <w:p>
       <w:r>
         <w:t xml:space="preserve">This method allows for control over each tile individually, giving the programmer more control over the game when coding. </w:t>
       </w:r>
@@ -698,25 +931,116 @@
           <w:b/>
           <w:bCs/>
         </w:rPr>
-        <w:t>Menus:</w:t>
-      </w:r>
-    </w:p>
-    <w:p>
-      <w:r>
-        <w:t>X</w:t>
-      </w:r>
-    </w:p>
-    <w:p>
-      <w:pPr>
-        <w:rPr>
-          <w:b/>
-          <w:bCs/>
-          <w:sz w:val="30"/>
-          <w:szCs w:val="30"/>
-          <w:u w:val="single"/>
-        </w:rPr>
-      </w:pPr>
-    </w:p>
+        <w:t>Menus</w:t>
+      </w:r>
+      <w:r>
+        <w:rPr>
+          <w:b/>
+          <w:bCs/>
+        </w:rPr>
+        <w:t>:</w:t>
+      </w:r>
+    </w:p>
+    <w:p>
+      <w:r>
+        <w:t xml:space="preserve">As for the menus, there are two menus, a main menu and a side menu during the game. </w:t>
+      </w:r>
+    </w:p>
+    <w:p/>
+    <w:p>
+      <w:r>
+        <w:t xml:space="preserve">The main menu </w:t>
+      </w:r>
+      <w:r>
+        <w:t>has 3 options, “play” to start the game, “controls” to read about the controls, and “quit” to quit the game, as shown in the picture below.</w:t>
+      </w:r>
+    </w:p>
+    <w:p>
+      <w:r>
+        <w:drawing>
+          <wp:inline distT="0" distB="0" distL="0" distR="0" wp14:anchorId="63F27334" wp14:editId="793184A3">
+            <wp:extent cx="1971675" cy="1925100"/>
+            <wp:effectExtent l="0" t="0" r="0" b="0"/>
+            <wp:docPr id="1015653933" name="Picture 1"/>
+            <wp:cNvGraphicFramePr>
+              <a:graphicFrameLocks xmlns:a="http://schemas.openxmlformats.org/drawingml/2006/main" noChangeAspect="1"/>
+            </wp:cNvGraphicFramePr>
+            <a:graphic xmlns:a="http://schemas.openxmlformats.org/drawingml/2006/main">
+              <a:graphicData uri="http://schemas.openxmlformats.org/drawingml/2006/picture">
+                <pic:pic xmlns:pic="http://schemas.openxmlformats.org/drawingml/2006/picture">
+                  <pic:nvPicPr>
+                    <pic:cNvPr id="1015653933" name=""/>
+                    <pic:cNvPicPr/>
+                  </pic:nvPicPr>
+                  <pic:blipFill>
+                    <a:blip r:embed="rId18"/>
+                    <a:stretch>
+                      <a:fillRect/>
+                    </a:stretch>
+                  </pic:blipFill>
+                  <pic:spPr>
+                    <a:xfrm>
+                      <a:off x="0" y="0"/>
+                      <a:ext cx="1979848" cy="1933080"/>
+                    </a:xfrm>
+                    <a:prstGeom prst="rect">
+                      <a:avLst/>
+                    </a:prstGeom>
+                  </pic:spPr>
+                </pic:pic>
+              </a:graphicData>
+            </a:graphic>
+          </wp:inline>
+        </w:drawing>
+      </w:r>
+    </w:p>
+    <w:p/>
+    <w:p>
+      <w:r>
+        <w:lastRenderedPageBreak/>
+        <w:t>As for the side menu, it is for the user to select towers and place down towers in order to defeat the enemies. A picture is shown below.</w:t>
+      </w:r>
+    </w:p>
+    <w:p>
+      <w:r>
+        <w:drawing>
+          <wp:inline distT="0" distB="0" distL="0" distR="0" wp14:anchorId="6326E807" wp14:editId="2BBDFEB8">
+            <wp:extent cx="1581150" cy="2923562"/>
+            <wp:effectExtent l="0" t="0" r="0" b="0"/>
+            <wp:docPr id="228621580" name="Picture 1" descr="A screenshot of a video game&#10;&#10;Description automatically generated"/>
+            <wp:cNvGraphicFramePr>
+              <a:graphicFrameLocks xmlns:a="http://schemas.openxmlformats.org/drawingml/2006/main" noChangeAspect="1"/>
+            </wp:cNvGraphicFramePr>
+            <a:graphic xmlns:a="http://schemas.openxmlformats.org/drawingml/2006/main">
+              <a:graphicData uri="http://schemas.openxmlformats.org/drawingml/2006/picture">
+                <pic:pic xmlns:pic="http://schemas.openxmlformats.org/drawingml/2006/picture">
+                  <pic:nvPicPr>
+                    <pic:cNvPr id="228621580" name="Picture 1" descr="A screenshot of a video game&#10;&#10;Description automatically generated"/>
+                    <pic:cNvPicPr/>
+                  </pic:nvPicPr>
+                  <pic:blipFill>
+                    <a:blip r:embed="rId19"/>
+                    <a:stretch>
+                      <a:fillRect/>
+                    </a:stretch>
+                  </pic:blipFill>
+                  <pic:spPr>
+                    <a:xfrm>
+                      <a:off x="0" y="0"/>
+                      <a:ext cx="1584032" cy="2928891"/>
+                    </a:xfrm>
+                    <a:prstGeom prst="rect">
+                      <a:avLst/>
+                    </a:prstGeom>
+                  </pic:spPr>
+                </pic:pic>
+              </a:graphicData>
+            </a:graphic>
+          </wp:inline>
+        </w:drawing>
+      </w:r>
+    </w:p>
+    <w:p/>
     <w:p>
       <w:pPr>
         <w:rPr>
@@ -957,18 +1281,7 @@
           <w:u w:val="single"/>
         </w:rPr>
       </w:pPr>
-    </w:p>
-    <w:p>
-      <w:pPr>
-        <w:rPr>
-          <w:sz w:val="30"/>
-          <w:szCs w:val="30"/>
-        </w:rPr>
-      </w:pPr>
-    </w:p>
-    <w:p/>
-    <w:p>
-      <w:pPr>
+      <w:r>
         <w:rPr>
           <w:b/>
           <w:bCs/>
@@ -976,16 +1289,6 @@
           <w:szCs w:val="30"/>
           <w:u w:val="single"/>
         </w:rPr>
-      </w:pPr>
-      <w:r>
-        <w:rPr>
-          <w:b/>
-          <w:bCs/>
-          <w:sz w:val="30"/>
-          <w:szCs w:val="30"/>
-          <w:u w:val="single"/>
-        </w:rPr>
-        <w:lastRenderedPageBreak/>
         <w:t>How to Run the Game:</w:t>
       </w:r>
     </w:p>
@@ -1151,7 +1454,7 @@
                     <pic:cNvPicPr/>
                   </pic:nvPicPr>
                   <pic:blipFill>
-                    <a:blip r:embed="rId18"/>
+                    <a:blip r:embed="rId20"/>
                     <a:stretch>
                       <a:fillRect/>
                     </a:stretch>
@@ -1197,7 +1500,6 @@
     </w:p>
     <w:p>
       <w:r>
-        <w:lastRenderedPageBreak/>
         <w:t>You have to navigate through this main menu, where if you click “play”</w:t>
       </w:r>
       <w:r>
@@ -1225,7 +1527,7 @@
                     <pic:cNvPicPr/>
                   </pic:nvPicPr>
                   <pic:blipFill>
-                    <a:blip r:embed="rId19"/>
+                    <a:blip r:embed="rId21"/>
                     <a:stretch>
                       <a:fillRect/>
                     </a:stretch>
@@ -1275,19 +1577,215 @@
     </w:p>
     <w:p>
       <w:r>
-        <w:t>X</w:t>
+        <w:drawing>
+          <wp:inline distT="0" distB="0" distL="0" distR="0" wp14:anchorId="59DD1A1F" wp14:editId="41308F13">
+            <wp:extent cx="1716311" cy="3181350"/>
+            <wp:effectExtent l="0" t="0" r="0" b="0"/>
+            <wp:docPr id="1119991434" name="Picture 1" descr="A screenshot of a game&#10;&#10;Description automatically generated"/>
+            <wp:cNvGraphicFramePr>
+              <a:graphicFrameLocks xmlns:a="http://schemas.openxmlformats.org/drawingml/2006/main" noChangeAspect="1"/>
+            </wp:cNvGraphicFramePr>
+            <a:graphic xmlns:a="http://schemas.openxmlformats.org/drawingml/2006/main">
+              <a:graphicData uri="http://schemas.openxmlformats.org/drawingml/2006/picture">
+                <pic:pic xmlns:pic="http://schemas.openxmlformats.org/drawingml/2006/picture">
+                  <pic:nvPicPr>
+                    <pic:cNvPr id="1119991434" name="Picture 1" descr="A screenshot of a game&#10;&#10;Description automatically generated"/>
+                    <pic:cNvPicPr/>
+                  </pic:nvPicPr>
+                  <pic:blipFill>
+                    <a:blip r:embed="rId22"/>
+                    <a:stretch>
+                      <a:fillRect/>
+                    </a:stretch>
+                  </pic:blipFill>
+                  <pic:spPr>
+                    <a:xfrm>
+                      <a:off x="0" y="0"/>
+                      <a:ext cx="1719867" cy="3187942"/>
+                    </a:xfrm>
+                    <a:prstGeom prst="rect">
+                      <a:avLst/>
+                    </a:prstGeom>
+                  </pic:spPr>
+                </pic:pic>
+              </a:graphicData>
+            </a:graphic>
+          </wp:inline>
+        </w:drawing>
+      </w:r>
+    </w:p>
+    <w:p>
+      <w:pPr>
+        <w:rPr>
+          <w:sz w:val="20"/>
+          <w:szCs w:val="20"/>
+        </w:rPr>
+      </w:pPr>
+      <w:r>
+        <w:rPr>
+          <w:sz w:val="20"/>
+          <w:szCs w:val="20"/>
+        </w:rPr>
+        <w:t>Source 11.1: Side menu</w:t>
+      </w:r>
+    </w:p>
+    <w:p>
+      <w:pPr>
+        <w:rPr>
+          <w:sz w:val="20"/>
+          <w:szCs w:val="20"/>
+        </w:rPr>
+      </w:pPr>
+      <w:r>
+        <w:rPr>
+          <w:sz w:val="20"/>
+          <w:szCs w:val="20"/>
+        </w:rPr>
+        <w:lastRenderedPageBreak/>
+        <w:drawing>
+          <wp:inline distT="0" distB="0" distL="0" distR="0" wp14:anchorId="49CE644B" wp14:editId="42C5F534">
+            <wp:extent cx="2933700" cy="3139165"/>
+            <wp:effectExtent l="0" t="0" r="0" b="4445"/>
+            <wp:docPr id="1282934813" name="Picture 1" descr="A green and white maze&#10;&#10;Description automatically generated"/>
+            <wp:cNvGraphicFramePr>
+              <a:graphicFrameLocks xmlns:a="http://schemas.openxmlformats.org/drawingml/2006/main" noChangeAspect="1"/>
+            </wp:cNvGraphicFramePr>
+            <a:graphic xmlns:a="http://schemas.openxmlformats.org/drawingml/2006/main">
+              <a:graphicData uri="http://schemas.openxmlformats.org/drawingml/2006/picture">
+                <pic:pic xmlns:pic="http://schemas.openxmlformats.org/drawingml/2006/picture">
+                  <pic:nvPicPr>
+                    <pic:cNvPr id="1282934813" name="Picture 1" descr="A green and white maze&#10;&#10;Description automatically generated"/>
+                    <pic:cNvPicPr/>
+                  </pic:nvPicPr>
+                  <pic:blipFill>
+                    <a:blip r:embed="rId23"/>
+                    <a:stretch>
+                      <a:fillRect/>
+                    </a:stretch>
+                  </pic:blipFill>
+                  <pic:spPr>
+                    <a:xfrm>
+                      <a:off x="0" y="0"/>
+                      <a:ext cx="2940266" cy="3146191"/>
+                    </a:xfrm>
+                    <a:prstGeom prst="rect">
+                      <a:avLst/>
+                    </a:prstGeom>
+                  </pic:spPr>
+                </pic:pic>
+              </a:graphicData>
+            </a:graphic>
+          </wp:inline>
+        </w:drawing>
+      </w:r>
+    </w:p>
+    <w:p>
+      <w:pPr>
+        <w:rPr>
+          <w:sz w:val="20"/>
+          <w:szCs w:val="20"/>
+        </w:rPr>
+      </w:pPr>
+      <w:r>
+        <w:rPr>
+          <w:sz w:val="20"/>
+          <w:szCs w:val="20"/>
+        </w:rPr>
+        <w:t>Source 11.2: Showing the map with grass spots</w:t>
+      </w:r>
+    </w:p>
+    <w:p>
+      <w:pPr>
+        <w:rPr>
+          <w:sz w:val="20"/>
+          <w:szCs w:val="20"/>
+        </w:rPr>
+      </w:pPr>
+    </w:p>
+    <w:p>
+      <w:r>
+        <w:t>Other than this, you</w:t>
+      </w:r>
+      <w:r>
+        <w:t xml:space="preserve"> can also upgrade towers, where you can </w:t>
+      </w:r>
+      <w:r>
+        <w:t>right-</w:t>
+      </w:r>
+      <w:r>
+        <w:t>click on the tower you want to upgrade. If you have enough money to upgrade the tower, it will upgrade to the next level</w:t>
+      </w:r>
+      <w:r>
+        <w:t>.</w:t>
       </w:r>
     </w:p>
     <w:p/>
     <w:p>
       <w:r>
-        <w:t>Other than this, you</w:t>
-      </w:r>
-      <w:r>
-        <w:t xml:space="preserve"> can also upgrade towers, where you can click on the tower you want to upgrade. If you have enough money to upgrade the tower, it will upgrade to the next level</w:t>
-      </w:r>
-      <w:r>
-        <w:t>.</w:t>
+        <w:t>To start each level, once you are ready with your tower placements and such, you can press the space bar to start the level, which will start spawning the enemies.</w:t>
+      </w:r>
+    </w:p>
+    <w:p/>
+    <w:p>
+      <w:r>
+        <w:t xml:space="preserve">To pause the game, you can hold the bar at the top, as shown in source 11.3, where it will also show the current money and health the player has. It doesn’t otherwise show this or shows this </w:t>
+      </w:r>
+      <w:r>
+        <w:t>with a bug, which is something that wasn’t able to be fixed (More discussed in the bugs section).</w:t>
+      </w:r>
+    </w:p>
+    <w:p>
+      <w:r>
+        <w:drawing>
+          <wp:inline distT="0" distB="0" distL="0" distR="0" wp14:anchorId="40D72BCC" wp14:editId="7506F88E">
+            <wp:extent cx="6645910" cy="231140"/>
+            <wp:effectExtent l="0" t="0" r="2540" b="0"/>
+            <wp:docPr id="327977581" name="Picture 1"/>
+            <wp:cNvGraphicFramePr>
+              <a:graphicFrameLocks xmlns:a="http://schemas.openxmlformats.org/drawingml/2006/main" noChangeAspect="1"/>
+            </wp:cNvGraphicFramePr>
+            <a:graphic xmlns:a="http://schemas.openxmlformats.org/drawingml/2006/main">
+              <a:graphicData uri="http://schemas.openxmlformats.org/drawingml/2006/picture">
+                <pic:pic xmlns:pic="http://schemas.openxmlformats.org/drawingml/2006/picture">
+                  <pic:nvPicPr>
+                    <pic:cNvPr id="327977581" name=""/>
+                    <pic:cNvPicPr/>
+                  </pic:nvPicPr>
+                  <pic:blipFill>
+                    <a:blip r:embed="rId24"/>
+                    <a:stretch>
+                      <a:fillRect/>
+                    </a:stretch>
+                  </pic:blipFill>
+                  <pic:spPr>
+                    <a:xfrm>
+                      <a:off x="0" y="0"/>
+                      <a:ext cx="6645910" cy="231140"/>
+                    </a:xfrm>
+                    <a:prstGeom prst="rect">
+                      <a:avLst/>
+                    </a:prstGeom>
+                  </pic:spPr>
+                </pic:pic>
+              </a:graphicData>
+            </a:graphic>
+          </wp:inline>
+        </w:drawing>
+      </w:r>
+    </w:p>
+    <w:p>
+      <w:pPr>
+        <w:rPr>
+          <w:sz w:val="20"/>
+          <w:szCs w:val="20"/>
+        </w:rPr>
+      </w:pPr>
+      <w:r>
+        <w:rPr>
+          <w:sz w:val="20"/>
+          <w:szCs w:val="20"/>
+        </w:rPr>
+        <w:t>Source 11.3: Bar at the top to pause the game</w:t>
       </w:r>
     </w:p>
     <w:p/>
@@ -1302,7 +1800,6 @@
     <w:p/>
     <w:p/>
     <w:p/>
-    <w:p/>
     <w:p>
       <w:pPr>
         <w:rPr>
@@ -1321,7 +1818,6 @@
           <w:szCs w:val="30"/>
           <w:u w:val="single"/>
         </w:rPr>
-        <w:lastRenderedPageBreak/>
         <w:t>The Different Screens in the Game:</w:t>
       </w:r>
     </w:p>
@@ -1378,7 +1874,7 @@
                     <pic:cNvPicPr/>
                   </pic:nvPicPr>
                   <pic:blipFill>
-                    <a:blip r:embed="rId18"/>
+                    <a:blip r:embed="rId20"/>
                     <a:stretch>
                       <a:fillRect/>
                     </a:stretch>
@@ -1467,7 +1963,7 @@
                     <pic:cNvPicPr/>
                   </pic:nvPicPr>
                   <pic:blipFill>
-                    <a:blip r:embed="rId19"/>
+                    <a:blip r:embed="rId21"/>
                     <a:stretch>
                       <a:fillRect/>
                     </a:stretch>
@@ -1500,12 +1996,12 @@
           <w:sz w:val="18"/>
           <w:szCs w:val="18"/>
         </w:rPr>
+        <w:lastRenderedPageBreak/>
         <w:t>Source 13: Controls Screen</w:t>
       </w:r>
     </w:p>
     <w:p>
       <w:r>
-        <w:lastRenderedPageBreak/>
         <w:t>Finally the “Quit” button, which quits the game.</w:t>
       </w:r>
     </w:p>
@@ -1539,7 +2035,7 @@
                     <pic:cNvPicPr/>
                   </pic:nvPicPr>
                   <pic:blipFill>
-                    <a:blip r:embed="rId20"/>
+                    <a:blip r:embed="rId25"/>
                     <a:stretch>
                       <a:fillRect/>
                     </a:stretch>
@@ -1609,7 +2105,7 @@
                     <pic:cNvPicPr/>
                   </pic:nvPicPr>
                   <pic:blipFill>
-                    <a:blip r:embed="rId21"/>
+                    <a:blip r:embed="rId26"/>
                     <a:stretch>
                       <a:fillRect/>
                     </a:stretch>
@@ -1688,7 +2184,7 @@
                     <pic:cNvPicPr/>
                   </pic:nvPicPr>
                   <pic:blipFill>
-                    <a:blip r:embed="rId22"/>
+                    <a:blip r:embed="rId27"/>
                     <a:stretch>
                       <a:fillRect/>
                     </a:stretch>
@@ -1771,9 +2267,17 @@
           <w:szCs w:val="30"/>
           <w:u w:val="single"/>
         </w:rPr>
-        <w:t xml:space="preserve">2) </w:t>
-      </w:r>
-      <w:r>
+        <w:t>1) Game Concept and Design</w:t>
+      </w:r>
+    </w:p>
+    <w:p>
+      <w:r>
+        <w:t>The game concept and design have been mentioned, and the clear sketches &amp; diagrams to show the game’s structure will be provided throughout the documentation.</w:t>
+      </w:r>
+    </w:p>
+    <w:p/>
+    <w:p>
+      <w:pPr>
         <w:rPr>
           <w:b/>
           <w:bCs/>
@@ -1781,6 +2285,25 @@
           <w:szCs w:val="30"/>
           <w:u w:val="single"/>
         </w:rPr>
+      </w:pPr>
+      <w:r>
+        <w:rPr>
+          <w:b/>
+          <w:bCs/>
+          <w:sz w:val="30"/>
+          <w:szCs w:val="30"/>
+          <w:u w:val="single"/>
+        </w:rPr>
+        <w:t xml:space="preserve">2) </w:t>
+      </w:r>
+      <w:r>
+        <w:rPr>
+          <w:b/>
+          <w:bCs/>
+          <w:sz w:val="30"/>
+          <w:szCs w:val="30"/>
+          <w:u w:val="single"/>
+        </w:rPr>
         <w:t>Program Control Structures</w:t>
       </w:r>
     </w:p>
@@ -1806,6 +2329,7 @@
         <w:rPr>
           <w:noProof/>
         </w:rPr>
+        <w:lastRenderedPageBreak/>
         <w:drawing>
           <wp:inline distT="0" distB="0" distL="0" distR="0" wp14:anchorId="29291A5E" wp14:editId="133624BD">
             <wp:extent cx="888569" cy="3276600"/>
@@ -1822,7 +2346,7 @@
                     <pic:cNvPicPr/>
                   </pic:nvPicPr>
                   <pic:blipFill>
-                    <a:blip r:embed="rId23"/>
+                    <a:blip r:embed="rId28"/>
                     <a:stretch>
                       <a:fillRect/>
                     </a:stretch>
@@ -1860,7 +2384,6 @@
     </w:p>
     <w:p>
       <w:r>
-        <w:lastRenderedPageBreak/>
         <w:t xml:space="preserve">The code also </w:t>
       </w:r>
       <w:r>
@@ -1906,7 +2429,7 @@
                     <pic:cNvPicPr/>
                   </pic:nvPicPr>
                   <pic:blipFill>
-                    <a:blip r:embed="rId24"/>
+                    <a:blip r:embed="rId29"/>
                     <a:stretch>
                       <a:fillRect/>
                     </a:stretch>
@@ -1974,6 +2497,7 @@
           <w:szCs w:val="30"/>
           <w:u w:val="single"/>
         </w:rPr>
+        <w:lastRenderedPageBreak/>
         <w:t>3) Data Types and Variables</w:t>
       </w:r>
     </w:p>
@@ -2003,7 +2527,7 @@
                     <pic:cNvPicPr/>
                   </pic:nvPicPr>
                   <pic:blipFill>
-                    <a:blip r:embed="rId25"/>
+                    <a:blip r:embed="rId30"/>
                     <a:stretch>
                       <a:fillRect/>
                     </a:stretch>
@@ -2081,7 +2605,6 @@
         <w:rPr>
           <w:noProof/>
         </w:rPr>
-        <w:lastRenderedPageBreak/>
         <w:drawing>
           <wp:inline distT="0" distB="0" distL="0" distR="0" wp14:anchorId="601F99B9" wp14:editId="375938E8">
             <wp:extent cx="1171739" cy="514422"/>
@@ -2098,7 +2621,7 @@
                     <pic:cNvPicPr/>
                   </pic:nvPicPr>
                   <pic:blipFill>
-                    <a:blip r:embed="rId26"/>
+                    <a:blip r:embed="rId31"/>
                     <a:stretch>
                       <a:fillRect/>
                     </a:stretch>
@@ -2172,7 +2695,7 @@
                     <pic:cNvPicPr/>
                   </pic:nvPicPr>
                   <pic:blipFill>
-                    <a:blip r:embed="rId27"/>
+                    <a:blip r:embed="rId32"/>
                     <a:stretch>
                       <a:fillRect/>
                     </a:stretch>
@@ -2242,6 +2765,7 @@
         <w:rPr>
           <w:noProof/>
         </w:rPr>
+        <w:lastRenderedPageBreak/>
         <w:drawing>
           <wp:inline distT="0" distB="0" distL="0" distR="0" wp14:anchorId="1D01FEBD" wp14:editId="7096696E">
             <wp:extent cx="4096322" cy="1095528"/>
@@ -2258,7 +2782,7 @@
                     <pic:cNvPicPr/>
                   </pic:nvPicPr>
                   <pic:blipFill>
-                    <a:blip r:embed="rId28"/>
+                    <a:blip r:embed="rId33"/>
                     <a:stretch>
                       <a:fillRect/>
                     </a:stretch>
@@ -2363,7 +2887,6 @@
     </w:p>
     <w:p>
       <w:r>
-        <w:lastRenderedPageBreak/>
         <w:t xml:space="preserve">An example of a class is the enemy class, which holds all the information related to the enemy. </w:t>
       </w:r>
       <w:r>
@@ -2391,7 +2914,7 @@
                     <pic:cNvPicPr/>
                   </pic:nvPicPr>
                   <pic:blipFill>
-                    <a:blip r:embed="rId29"/>
+                    <a:blip r:embed="rId34"/>
                     <a:stretch>
                       <a:fillRect/>
                     </a:stretch>
@@ -2515,6 +3038,7 @@
         <w:rPr>
           <w:noProof/>
         </w:rPr>
+        <w:lastRenderedPageBreak/>
         <w:drawing>
           <wp:inline distT="0" distB="0" distL="0" distR="0" wp14:anchorId="7327896D" wp14:editId="64831640">
             <wp:extent cx="4621957" cy="2447925"/>
@@ -2531,7 +3055,7 @@
                     <pic:cNvPicPr/>
                   </pic:nvPicPr>
                   <pic:blipFill>
-                    <a:blip r:embed="rId30"/>
+                    <a:blip r:embed="rId35"/>
                     <a:stretch>
                       <a:fillRect/>
                     </a:stretch>
@@ -2609,11 +3133,7 @@
         <w:t xml:space="preserve"> gets the firing rate of the specific type of tower the tower is. This allows</w:t>
       </w:r>
       <w:r>
-        <w:t xml:space="preserve"> the different towers to shoot at different speeds. Finally, </w:t>
-      </w:r>
-      <w:r>
-        <w:lastRenderedPageBreak/>
-        <w:t>based on what tower it is, the function returns the firing value as an integer, which can be assigned to a variable by calling the function in the main loop. An example of the function with a return value is shown in source 25.</w:t>
+        <w:t xml:space="preserve"> the different towers to shoot at different speeds. Finally, based on what tower it is, the function returns the firing value as an integer, which can be assigned to a variable by calling the function in the main loop. An example of the function with a return value is shown in source 25.</w:t>
       </w:r>
     </w:p>
     <w:p/>
@@ -2638,7 +3158,7 @@
                     <pic:cNvPicPr/>
                   </pic:nvPicPr>
                   <pic:blipFill>
-                    <a:blip r:embed="rId31"/>
+                    <a:blip r:embed="rId36"/>
                     <a:stretch>
                       <a:fillRect/>
                     </a:stretch>
@@ -2740,6 +3260,10 @@
         </w:tabs>
       </w:pPr>
       <w:r>
+        <w:rPr>
+          <w:noProof/>
+        </w:rPr>
+        <w:lastRenderedPageBreak/>
         <w:drawing>
           <wp:inline distT="0" distB="0" distL="0" distR="0" wp14:anchorId="095E1F4B" wp14:editId="770C038D">
             <wp:extent cx="5353050" cy="1658461"/>
@@ -2756,7 +3280,7 @@
                     <pic:cNvPicPr/>
                   </pic:nvPicPr>
                   <pic:blipFill>
-                    <a:blip r:embed="rId32"/>
+                    <a:blip r:embed="rId37"/>
                     <a:stretch>
                       <a:fillRect/>
                     </a:stretch>
@@ -2836,7 +3360,9 @@
         </w:tabs>
       </w:pPr>
       <w:r>
-        <w:lastRenderedPageBreak/>
+        <w:rPr>
+          <w:noProof/>
+        </w:rPr>
         <w:drawing>
           <wp:inline distT="0" distB="0" distL="0" distR="0" wp14:anchorId="6427CA33" wp14:editId="09F49228">
             <wp:extent cx="3067478" cy="1981477"/>
@@ -2853,7 +3379,7 @@
                     <pic:cNvPicPr/>
                   </pic:nvPicPr>
                   <pic:blipFill>
-                    <a:blip r:embed="rId33"/>
+                    <a:blip r:embed="rId38"/>
                     <a:stretch>
                       <a:fillRect/>
                     </a:stretch>
@@ -2904,6 +3430,9 @@
     </w:p>
     <w:p>
       <w:r>
+        <w:rPr>
+          <w:noProof/>
+        </w:rPr>
         <w:drawing>
           <wp:inline distT="0" distB="0" distL="0" distR="0" wp14:anchorId="53ED25D6" wp14:editId="5F20955E">
             <wp:extent cx="6645910" cy="993775"/>
@@ -2920,7 +3449,7 @@
                     <pic:cNvPicPr/>
                   </pic:nvPicPr>
                   <pic:blipFill>
-                    <a:blip r:embed="rId34"/>
+                    <a:blip r:embed="rId39"/>
                     <a:stretch>
                       <a:fillRect/>
                     </a:stretch>
@@ -2964,6 +3493,10 @@
     </w:p>
     <w:p>
       <w:r>
+        <w:rPr>
+          <w:noProof/>
+        </w:rPr>
+        <w:lastRenderedPageBreak/>
         <w:drawing>
           <wp:inline distT="0" distB="0" distL="0" distR="0" wp14:anchorId="14E09DB9" wp14:editId="080F8832">
             <wp:extent cx="6182588" cy="1066949"/>
@@ -2980,7 +3513,7 @@
                     <pic:cNvPicPr/>
                   </pic:nvPicPr>
                   <pic:blipFill>
-                    <a:blip r:embed="rId35"/>
+                    <a:blip r:embed="rId40"/>
                     <a:stretch>
                       <a:fillRect/>
                     </a:stretch>
@@ -3027,6 +3560,9 @@
     </w:p>
     <w:p>
       <w:r>
+        <w:rPr>
+          <w:noProof/>
+        </w:rPr>
         <w:drawing>
           <wp:inline distT="0" distB="0" distL="0" distR="0" wp14:anchorId="3A8D7317" wp14:editId="5F851AD6">
             <wp:extent cx="2181529" cy="905001"/>
@@ -3043,7 +3579,7 @@
                     <pic:cNvPicPr/>
                   </pic:nvPicPr>
                   <pic:blipFill>
-                    <a:blip r:embed="rId36"/>
+                    <a:blip r:embed="rId41"/>
                     <a:stretch>
                       <a:fillRect/>
                     </a:stretch>
@@ -3113,28 +3649,7 @@
           <w:szCs w:val="30"/>
           <w:u w:val="single"/>
         </w:rPr>
-        <w:lastRenderedPageBreak/>
-        <w:t>6</w:t>
-      </w:r>
-      <w:r>
-        <w:rPr>
-          <w:b/>
-          <w:bCs/>
-          <w:sz w:val="30"/>
-          <w:szCs w:val="30"/>
-          <w:u w:val="single"/>
-        </w:rPr>
-        <w:t xml:space="preserve">) </w:t>
-      </w:r>
-      <w:r>
-        <w:rPr>
-          <w:b/>
-          <w:bCs/>
-          <w:sz w:val="30"/>
-          <w:szCs w:val="30"/>
-          <w:u w:val="single"/>
-        </w:rPr>
-        <w:t>Data Structures</w:t>
+        <w:t>6) Data Structures</w:t>
       </w:r>
     </w:p>
     <w:p>
@@ -3144,6 +3659,9 @@
     </w:p>
     <w:p>
       <w:r>
+        <w:rPr>
+          <w:noProof/>
+        </w:rPr>
         <w:drawing>
           <wp:inline distT="0" distB="0" distL="0" distR="0" wp14:anchorId="769E33C0" wp14:editId="2E344948">
             <wp:extent cx="1181265" cy="466790"/>
@@ -3160,7 +3678,7 @@
                     <pic:cNvPicPr/>
                   </pic:nvPicPr>
                   <pic:blipFill>
-                    <a:blip r:embed="rId37"/>
+                    <a:blip r:embed="rId42"/>
                     <a:stretch>
                       <a:fillRect/>
                     </a:stretch>
@@ -3204,6 +3722,9 @@
     </w:p>
     <w:p>
       <w:r>
+        <w:rPr>
+          <w:noProof/>
+        </w:rPr>
         <w:drawing>
           <wp:inline distT="0" distB="0" distL="0" distR="0" wp14:anchorId="3C9777B2" wp14:editId="2585779B">
             <wp:extent cx="3276600" cy="723616"/>
@@ -3220,7 +3741,7 @@
                     <pic:cNvPicPr/>
                   </pic:nvPicPr>
                   <pic:blipFill>
-                    <a:blip r:embed="rId38"/>
+                    <a:blip r:embed="rId43"/>
                     <a:stretch>
                       <a:fillRect/>
                     </a:stretch>
@@ -3269,7 +3790,6 @@
     </w:p>
     <w:p>
       <w:pPr>
-        <w:jc w:val="both"/>
         <w:rPr>
           <w:b/>
           <w:bCs/>
@@ -3278,7 +3798,9 @@
           <w:u w:val="single"/>
         </w:rPr>
       </w:pPr>
-      <w:r>
+    </w:p>
+    <w:p>
+      <w:pPr>
         <w:rPr>
           <w:b/>
           <w:bCs/>
@@ -3286,9 +3808,11 @@
           <w:szCs w:val="30"/>
           <w:u w:val="single"/>
         </w:rPr>
-        <w:t>7</w:t>
-      </w:r>
-      <w:r>
+      </w:pPr>
+    </w:p>
+    <w:p>
+      <w:pPr>
+        <w:jc w:val="both"/>
         <w:rPr>
           <w:b/>
           <w:bCs/>
@@ -3296,8 +3820,7 @@
           <w:szCs w:val="30"/>
           <w:u w:val="single"/>
         </w:rPr>
-        <w:t xml:space="preserve">) </w:t>
-      </w:r>
+      </w:pPr>
       <w:r>
         <w:rPr>
           <w:b/>
@@ -3306,15 +3829,24 @@
           <w:szCs w:val="30"/>
           <w:u w:val="single"/>
         </w:rPr>
-        <w:t>Development Processes and Good Programming Practices</w:t>
+        <w:lastRenderedPageBreak/>
+        <w:t>7) Development Processes and Good Programming Practices</w:t>
       </w:r>
     </w:p>
     <w:p>
       <w:pPr>
         <w:jc w:val="both"/>
-      </w:pPr>
-      <w:r>
-        <w:t>- Do mainline</w:t>
+        <w:rPr>
+          <w:b/>
+          <w:bCs/>
+        </w:rPr>
+      </w:pPr>
+      <w:r>
+        <w:rPr>
+          <w:b/>
+          <w:bCs/>
+        </w:rPr>
+        <w:t>Mainline:</w:t>
       </w:r>
     </w:p>
     <w:p>
@@ -3322,46 +3854,482 @@
         <w:jc w:val="both"/>
       </w:pPr>
       <w:r>
-        <w:t>- One task per subroutine</w:t>
+        <w:t xml:space="preserve">The mainline is clear from start to finish, where the mainline part of an application program issues the open and close macroinstructions. To open the </w:t>
+      </w:r>
+      <w:r>
+        <w:t xml:space="preserve">application you need to run the code with the correct libraries. </w:t>
       </w:r>
     </w:p>
     <w:p>
       <w:pPr>
         <w:jc w:val="both"/>
       </w:pPr>
+      <w:r>
+        <w:t>Though to close the code, the first way is by clicking the X in the bar, as shown in source 33.1</w:t>
+      </w:r>
     </w:p>
     <w:p>
       <w:pPr>
         <w:jc w:val="both"/>
       </w:pPr>
       <w:r>
+        <w:drawing>
+          <wp:inline distT="0" distB="0" distL="0" distR="0" wp14:anchorId="4ABD57C2" wp14:editId="5CDC81FF">
+            <wp:extent cx="1238423" cy="342948"/>
+            <wp:effectExtent l="0" t="0" r="0" b="0"/>
+            <wp:docPr id="356332118" name="Picture 1"/>
+            <wp:cNvGraphicFramePr>
+              <a:graphicFrameLocks xmlns:a="http://schemas.openxmlformats.org/drawingml/2006/main" noChangeAspect="1"/>
+            </wp:cNvGraphicFramePr>
+            <a:graphic xmlns:a="http://schemas.openxmlformats.org/drawingml/2006/main">
+              <a:graphicData uri="http://schemas.openxmlformats.org/drawingml/2006/picture">
+                <pic:pic xmlns:pic="http://schemas.openxmlformats.org/drawingml/2006/picture">
+                  <pic:nvPicPr>
+                    <pic:cNvPr id="356332118" name=""/>
+                    <pic:cNvPicPr/>
+                  </pic:nvPicPr>
+                  <pic:blipFill>
+                    <a:blip r:embed="rId44"/>
+                    <a:stretch>
+                      <a:fillRect/>
+                    </a:stretch>
+                  </pic:blipFill>
+                  <pic:spPr>
+                    <a:xfrm>
+                      <a:off x="0" y="0"/>
+                      <a:ext cx="1238423" cy="342948"/>
+                    </a:xfrm>
+                    <a:prstGeom prst="rect">
+                      <a:avLst/>
+                    </a:prstGeom>
+                  </pic:spPr>
+                </pic:pic>
+              </a:graphicData>
+            </a:graphic>
+          </wp:inline>
+        </w:drawing>
+      </w:r>
+    </w:p>
+    <w:p>
+      <w:pPr>
+        <w:jc w:val="both"/>
+        <w:rPr>
+          <w:sz w:val="20"/>
+          <w:szCs w:val="20"/>
+        </w:rPr>
+      </w:pPr>
+      <w:r>
+        <w:rPr>
+          <w:sz w:val="20"/>
+          <w:szCs w:val="20"/>
+        </w:rPr>
+        <w:t>Source 33.1: X to close the game</w:t>
+      </w:r>
+    </w:p>
+    <w:p>
+      <w:pPr>
+        <w:jc w:val="both"/>
+      </w:pPr>
+      <w:r>
+        <w:t xml:space="preserve">The code for this is shown in source 33.2, where </w:t>
+      </w:r>
+      <w:r>
+        <w:t>the game quits if the event is quit, which is clicking the X.</w:t>
+      </w:r>
+    </w:p>
+    <w:p>
+      <w:pPr>
+        <w:jc w:val="both"/>
+      </w:pPr>
+      <w:r>
+        <w:drawing>
+          <wp:inline distT="0" distB="0" distL="0" distR="0" wp14:anchorId="5D6CD4F3" wp14:editId="3332674A">
+            <wp:extent cx="2686425" cy="866896"/>
+            <wp:effectExtent l="0" t="0" r="0" b="9525"/>
+            <wp:docPr id="1047515461" name="Picture 1" descr="A screen shot of a computer code&#10;&#10;Description automatically generated"/>
+            <wp:cNvGraphicFramePr>
+              <a:graphicFrameLocks xmlns:a="http://schemas.openxmlformats.org/drawingml/2006/main" noChangeAspect="1"/>
+            </wp:cNvGraphicFramePr>
+            <a:graphic xmlns:a="http://schemas.openxmlformats.org/drawingml/2006/main">
+              <a:graphicData uri="http://schemas.openxmlformats.org/drawingml/2006/picture">
+                <pic:pic xmlns:pic="http://schemas.openxmlformats.org/drawingml/2006/picture">
+                  <pic:nvPicPr>
+                    <pic:cNvPr id="1047515461" name="Picture 1" descr="A screen shot of a computer code&#10;&#10;Description automatically generated"/>
+                    <pic:cNvPicPr/>
+                  </pic:nvPicPr>
+                  <pic:blipFill>
+                    <a:blip r:embed="rId45"/>
+                    <a:stretch>
+                      <a:fillRect/>
+                    </a:stretch>
+                  </pic:blipFill>
+                  <pic:spPr>
+                    <a:xfrm>
+                      <a:off x="0" y="0"/>
+                      <a:ext cx="2686425" cy="866896"/>
+                    </a:xfrm>
+                    <a:prstGeom prst="rect">
+                      <a:avLst/>
+                    </a:prstGeom>
+                  </pic:spPr>
+                </pic:pic>
+              </a:graphicData>
+            </a:graphic>
+          </wp:inline>
+        </w:drawing>
+      </w:r>
+    </w:p>
+    <w:p>
+      <w:pPr>
+        <w:jc w:val="both"/>
+      </w:pPr>
+      <w:r>
+        <w:drawing>
+          <wp:inline distT="0" distB="0" distL="0" distR="0" wp14:anchorId="4031A4E0" wp14:editId="4B8EF3D3">
+            <wp:extent cx="1933845" cy="600159"/>
+            <wp:effectExtent l="0" t="0" r="0" b="9525"/>
+            <wp:docPr id="84669479" name="Picture 1"/>
+            <wp:cNvGraphicFramePr>
+              <a:graphicFrameLocks xmlns:a="http://schemas.openxmlformats.org/drawingml/2006/main" noChangeAspect="1"/>
+            </wp:cNvGraphicFramePr>
+            <a:graphic xmlns:a="http://schemas.openxmlformats.org/drawingml/2006/main">
+              <a:graphicData uri="http://schemas.openxmlformats.org/drawingml/2006/picture">
+                <pic:pic xmlns:pic="http://schemas.openxmlformats.org/drawingml/2006/picture">
+                  <pic:nvPicPr>
+                    <pic:cNvPr id="84669479" name=""/>
+                    <pic:cNvPicPr/>
+                  </pic:nvPicPr>
+                  <pic:blipFill>
+                    <a:blip r:embed="rId46"/>
+                    <a:stretch>
+                      <a:fillRect/>
+                    </a:stretch>
+                  </pic:blipFill>
+                  <pic:spPr>
+                    <a:xfrm>
+                      <a:off x="0" y="0"/>
+                      <a:ext cx="1933845" cy="600159"/>
+                    </a:xfrm>
+                    <a:prstGeom prst="rect">
+                      <a:avLst/>
+                    </a:prstGeom>
+                  </pic:spPr>
+                </pic:pic>
+              </a:graphicData>
+            </a:graphic>
+          </wp:inline>
+        </w:drawing>
+      </w:r>
+    </w:p>
+    <w:p>
+      <w:pPr>
+        <w:jc w:val="both"/>
+        <w:rPr>
+          <w:sz w:val="20"/>
+          <w:szCs w:val="20"/>
+        </w:rPr>
+      </w:pPr>
+      <w:r>
+        <w:rPr>
+          <w:sz w:val="20"/>
+          <w:szCs w:val="20"/>
+        </w:rPr>
+        <w:t>Source 33.2: Code for the X to work to close the game</w:t>
+      </w:r>
+    </w:p>
+    <w:p>
+      <w:pPr>
+        <w:jc w:val="both"/>
+      </w:pPr>
+    </w:p>
+    <w:p>
+      <w:pPr>
+        <w:jc w:val="both"/>
+      </w:pPr>
+      <w:r>
+        <w:t>The other way to close the game is by clicking ‘Quit’ on the main menu, where clicking ‘Quit’ quits the game. The code for this is shown in source 33.3</w:t>
+      </w:r>
+      <w:r>
+        <w:t>, where if the quit button is clicked by the user, it quits the game.</w:t>
+      </w:r>
+    </w:p>
+    <w:p>
+      <w:pPr>
+        <w:jc w:val="both"/>
+      </w:pPr>
+      <w:r>
+        <w:drawing>
+          <wp:inline distT="0" distB="0" distL="0" distR="0" wp14:anchorId="23ECFA21" wp14:editId="55447B6F">
+            <wp:extent cx="2953162" cy="514422"/>
+            <wp:effectExtent l="0" t="0" r="0" b="0"/>
+            <wp:docPr id="2078798153" name="Picture 1"/>
+            <wp:cNvGraphicFramePr>
+              <a:graphicFrameLocks xmlns:a="http://schemas.openxmlformats.org/drawingml/2006/main" noChangeAspect="1"/>
+            </wp:cNvGraphicFramePr>
+            <a:graphic xmlns:a="http://schemas.openxmlformats.org/drawingml/2006/main">
+              <a:graphicData uri="http://schemas.openxmlformats.org/drawingml/2006/picture">
+                <pic:pic xmlns:pic="http://schemas.openxmlformats.org/drawingml/2006/picture">
+                  <pic:nvPicPr>
+                    <pic:cNvPr id="2078798153" name=""/>
+                    <pic:cNvPicPr/>
+                  </pic:nvPicPr>
+                  <pic:blipFill>
+                    <a:blip r:embed="rId47"/>
+                    <a:stretch>
+                      <a:fillRect/>
+                    </a:stretch>
+                  </pic:blipFill>
+                  <pic:spPr>
+                    <a:xfrm>
+                      <a:off x="0" y="0"/>
+                      <a:ext cx="2953162" cy="514422"/>
+                    </a:xfrm>
+                    <a:prstGeom prst="rect">
+                      <a:avLst/>
+                    </a:prstGeom>
+                  </pic:spPr>
+                </pic:pic>
+              </a:graphicData>
+            </a:graphic>
+          </wp:inline>
+        </w:drawing>
+      </w:r>
+    </w:p>
+    <w:p>
+      <w:pPr>
+        <w:jc w:val="both"/>
+        <w:rPr>
+          <w:sz w:val="20"/>
+          <w:szCs w:val="20"/>
+        </w:rPr>
+      </w:pPr>
+      <w:r>
+        <w:rPr>
+          <w:sz w:val="20"/>
+          <w:szCs w:val="20"/>
+        </w:rPr>
+        <w:t>Source 33.3: Code for the ‘QUIT’ button to work on the main menu</w:t>
+      </w:r>
+    </w:p>
+    <w:p>
+      <w:pPr>
+        <w:jc w:val="both"/>
+      </w:pPr>
+    </w:p>
+    <w:p>
+      <w:pPr>
+        <w:jc w:val="both"/>
+        <w:rPr>
+          <w:b/>
+          <w:bCs/>
+        </w:rPr>
+      </w:pPr>
+      <w:r>
+        <w:rPr>
+          <w:b/>
+          <w:bCs/>
+        </w:rPr>
+        <w:t>One Task Per Subroutine:</w:t>
+      </w:r>
+    </w:p>
+    <w:p>
+      <w:pPr>
+        <w:jc w:val="both"/>
+      </w:pPr>
+      <w:r>
+        <w:t xml:space="preserve">The code runs one task per subroutine, where the code </w:t>
+      </w:r>
+      <w:r>
+        <w:t xml:space="preserve">is read from top to bottom, running the code accordingly. </w:t>
+      </w:r>
+      <w:r>
+        <w:t xml:space="preserve">Subroutines are the smaller, named sections of code written within a larger program, a function is an example of a subroutine. </w:t>
+      </w:r>
+    </w:p>
+    <w:p>
+      <w:pPr>
+        <w:jc w:val="both"/>
+      </w:pPr>
+    </w:p>
+    <w:p>
+      <w:pPr>
+        <w:jc w:val="both"/>
+      </w:pPr>
+      <w:r>
+        <w:t>Since all the functions in the code run with one task in mind, the code overall follows the “One task per subroutine” rule.</w:t>
+      </w:r>
+    </w:p>
+    <w:p>
+      <w:pPr>
+        <w:jc w:val="both"/>
+      </w:pPr>
+    </w:p>
+    <w:p>
+      <w:pPr>
+        <w:jc w:val="both"/>
+      </w:pPr>
+    </w:p>
+    <w:p>
+      <w:pPr>
+        <w:jc w:val="both"/>
+      </w:pPr>
+    </w:p>
+    <w:p>
+      <w:pPr>
+        <w:jc w:val="both"/>
+      </w:pPr>
+    </w:p>
+    <w:p>
+      <w:pPr>
+        <w:jc w:val="both"/>
+      </w:pPr>
+    </w:p>
+    <w:p>
+      <w:pPr>
+        <w:jc w:val="both"/>
+      </w:pPr>
+    </w:p>
+    <w:p>
+      <w:pPr>
+        <w:jc w:val="both"/>
+        <w:rPr>
+          <w:b/>
+          <w:bCs/>
+        </w:rPr>
+      </w:pPr>
+      <w:r>
+        <w:rPr>
+          <w:b/>
+          <w:bCs/>
+        </w:rPr>
+        <w:lastRenderedPageBreak/>
+        <w:t>Stubs:</w:t>
+      </w:r>
+    </w:p>
+    <w:p>
+      <w:pPr>
+        <w:jc w:val="both"/>
+      </w:pPr>
+      <w:r>
         <w:t>As for the use of stubs, stubs are code blocks that were meant to implemented if the programmer had more time to implement them in the code. They show evolution of what the product could’ve been if the programmer had more time</w:t>
       </w:r>
-    </w:p>
-    <w:p>
-      <w:pPr>
-        <w:pStyle w:val="ListParagraph"/>
-        <w:numPr>
-          <w:ilvl w:val="0"/>
-          <w:numId w:val="4"/>
-        </w:numPr>
+      <w:r>
+        <w:t>.</w:t>
+      </w:r>
+    </w:p>
+    <w:p>
+      <w:pPr>
         <w:jc w:val="both"/>
       </w:pPr>
       <w:r>
-        <w:t>Add the stubs</w:t>
+        <w:t>The current major stub was adding a back button on the</w:t>
+      </w:r>
+      <w:r>
+        <w:t xml:space="preserve"> ending screen</w:t>
+      </w:r>
+      <w:r>
+        <w:t xml:space="preserve">, where </w:t>
+      </w:r>
+      <w:r>
+        <w:t>it didn’t work when implementing it was tried, but if more time was allowed, it would’ve been implemented. This back button was supposed to bring the user back to the main menu, where they were then able to re-run the game. The code for this stub is shown in source 34.</w:t>
       </w:r>
     </w:p>
     <w:p>
       <w:pPr>
         <w:jc w:val="both"/>
       </w:pPr>
+      <w:r>
+        <w:drawing>
+          <wp:inline distT="0" distB="0" distL="0" distR="0" wp14:anchorId="7F0799F7" wp14:editId="17CE0ACC">
+            <wp:extent cx="4898087" cy="1485900"/>
+            <wp:effectExtent l="0" t="0" r="0" b="0"/>
+            <wp:docPr id="1211488029" name="Picture 1" descr="A computer screen with text&#10;&#10;Description automatically generated"/>
+            <wp:cNvGraphicFramePr>
+              <a:graphicFrameLocks xmlns:a="http://schemas.openxmlformats.org/drawingml/2006/main" noChangeAspect="1"/>
+            </wp:cNvGraphicFramePr>
+            <a:graphic xmlns:a="http://schemas.openxmlformats.org/drawingml/2006/main">
+              <a:graphicData uri="http://schemas.openxmlformats.org/drawingml/2006/picture">
+                <pic:pic xmlns:pic="http://schemas.openxmlformats.org/drawingml/2006/picture">
+                  <pic:nvPicPr>
+                    <pic:cNvPr id="1211488029" name="Picture 1" descr="A computer screen with text&#10;&#10;Description automatically generated"/>
+                    <pic:cNvPicPr/>
+                  </pic:nvPicPr>
+                  <pic:blipFill>
+                    <a:blip r:embed="rId48"/>
+                    <a:stretch>
+                      <a:fillRect/>
+                    </a:stretch>
+                  </pic:blipFill>
+                  <pic:spPr>
+                    <a:xfrm>
+                      <a:off x="0" y="0"/>
+                      <a:ext cx="4917971" cy="1491932"/>
+                    </a:xfrm>
+                    <a:prstGeom prst="rect">
+                      <a:avLst/>
+                    </a:prstGeom>
+                  </pic:spPr>
+                </pic:pic>
+              </a:graphicData>
+            </a:graphic>
+          </wp:inline>
+        </w:drawing>
+      </w:r>
     </w:p>
     <w:p>
       <w:pPr>
         <w:jc w:val="both"/>
-      </w:pPr>
-      <w:r>
-        <w:t>The version control was done through Github, where once any change was made to the code and was working, the code was pushed to Github to show the new version of the code. At the point in time writing this project, there are 4 versions of the code, each with a brief description of what was changed, an example is shown in source X</w:t>
+        <w:rPr>
+          <w:sz w:val="20"/>
+          <w:szCs w:val="20"/>
+        </w:rPr>
+      </w:pPr>
+      <w:r>
+        <w:rPr>
+          <w:sz w:val="20"/>
+          <w:szCs w:val="20"/>
+        </w:rPr>
+        <w:t>Source 34: Stub for adding a back button back to the main menu.</w:t>
+      </w:r>
+    </w:p>
+    <w:p>
+      <w:pPr>
+        <w:jc w:val="both"/>
+      </w:pPr>
+      <w:r>
+        <w:t>Basically the purpose of this code was to check for user input on a back button that was meant to be placed on the ending screen, where if the user clicked this button, it would send the user back to the main menu, where they would then be able to re-run the game without quitting.</w:t>
+      </w:r>
+    </w:p>
+    <w:p>
+      <w:pPr>
+        <w:jc w:val="both"/>
+      </w:pPr>
+    </w:p>
+    <w:p>
+      <w:pPr>
+        <w:jc w:val="both"/>
+        <w:rPr>
+          <w:b/>
+          <w:bCs/>
+        </w:rPr>
+      </w:pPr>
+      <w:r>
+        <w:rPr>
+          <w:b/>
+          <w:bCs/>
+        </w:rPr>
+        <w:t>Version Control:</w:t>
+      </w:r>
+    </w:p>
+    <w:p>
+      <w:pPr>
+        <w:jc w:val="both"/>
+      </w:pPr>
+      <w:r>
+        <w:t xml:space="preserve">The version control was done through Github, where once any change was made to the code and was working, the code was pushed to Github to show the new version of the code. At the point in time writing this project, there are 4 versions of the code, each with a brief description of what was changed, an example is shown in source </w:t>
+      </w:r>
+      <w:r>
+        <w:t>35</w:t>
       </w:r>
       <w:r>
         <w:t>.</w:t>
@@ -3374,7 +4342,9 @@
     </w:p>
     <w:p>
       <w:r>
-        <w:lastRenderedPageBreak/>
+        <w:rPr>
+          <w:noProof/>
+        </w:rPr>
         <w:drawing>
           <wp:inline distT="0" distB="0" distL="0" distR="0" wp14:anchorId="48CE77CC" wp14:editId="096F8851">
             <wp:extent cx="5353050" cy="2010590"/>
@@ -3391,7 +4361,7 @@
                     <pic:cNvPicPr/>
                   </pic:nvPicPr>
                   <pic:blipFill>
-                    <a:blip r:embed="rId39"/>
+                    <a:blip r:embed="rId49"/>
                     <a:stretch>
                       <a:fillRect/>
                     </a:stretch>
@@ -3424,7 +4394,21 @@
           <w:sz w:val="20"/>
           <w:szCs w:val="20"/>
         </w:rPr>
-        <w:t>Source X: Showing the different versions of the code</w:t>
+        <w:t xml:space="preserve">Source </w:t>
+      </w:r>
+      <w:r>
+        <w:rPr>
+          <w:sz w:val="20"/>
+          <w:szCs w:val="20"/>
+        </w:rPr>
+        <w:t>35</w:t>
+      </w:r>
+      <w:r>
+        <w:rPr>
+          <w:sz w:val="20"/>
+          <w:szCs w:val="20"/>
+        </w:rPr>
+        <w:t>: Showing the different versions of the code</w:t>
       </w:r>
     </w:p>
     <w:p>
@@ -3774,7 +4758,6 @@
         </w:rPr>
       </w:pPr>
       <w:r>
-        <w:lastRenderedPageBreak/>
         <w:t>Follow secure coding practices to ensure protection against threats such as injection attacks and data breaches. Can be done by validating user data.</w:t>
       </w:r>
     </w:p>
@@ -3866,9 +4849,298 @@
           <w:szCs w:val="30"/>
           <w:u w:val="single"/>
         </w:rPr>
-        <w:t>8</w:t>
-      </w:r>
-      <w:r>
+        <w:t>8) Algorithm Representation and Code Structure</w:t>
+      </w:r>
+    </w:p>
+    <w:p>
+      <w:r>
+        <w:t>There are a few main algorithms in the game, the first being the Depth-First Search Algorithm.</w:t>
+      </w:r>
+    </w:p>
+    <w:p>
+      <w:pPr>
+        <w:rPr>
+          <w:b/>
+          <w:bCs/>
+        </w:rPr>
+      </w:pPr>
+      <w:r>
+        <w:rPr>
+          <w:b/>
+          <w:bCs/>
+        </w:rPr>
+        <w:t>Depth-First Search Algorithm</w:t>
+      </w:r>
+      <w:r>
+        <w:rPr>
+          <w:b/>
+          <w:bCs/>
+        </w:rPr>
+        <w:t>:</w:t>
+      </w:r>
+    </w:p>
+    <w:p>
+      <w:r>
+        <w:t>This algorithm is part of the enemy class, where the purpose of this algorithm is to find which square the enemy is meant to go to next.</w:t>
+      </w:r>
+    </w:p>
+    <w:p>
+      <w:r>
+        <w:t xml:space="preserve">The algorithm does this by </w:t>
+      </w:r>
+      <w:r>
+        <w:t>having an adjacent</w:t>
+      </w:r>
+      <w:r>
+        <w:t xml:space="preserve"> </w:t>
+      </w:r>
+      <w:r>
+        <w:t>positions list</w:t>
+      </w:r>
+      <w:r>
+        <w:t>, which holds all the adjacent positions an enemy can go to. The positions are shown in source 36.</w:t>
+      </w:r>
+    </w:p>
+    <w:p>
+      <w:r>
+        <w:lastRenderedPageBreak/>
+        <w:drawing>
+          <wp:inline distT="0" distB="0" distL="0" distR="0" wp14:anchorId="06049424" wp14:editId="5F86036D">
+            <wp:extent cx="2390775" cy="2346433"/>
+            <wp:effectExtent l="0" t="0" r="0" b="0"/>
+            <wp:docPr id="1886619720" name="Picture 1"/>
+            <wp:cNvGraphicFramePr>
+              <a:graphicFrameLocks xmlns:a="http://schemas.openxmlformats.org/drawingml/2006/main" noChangeAspect="1"/>
+            </wp:cNvGraphicFramePr>
+            <a:graphic xmlns:a="http://schemas.openxmlformats.org/drawingml/2006/main">
+              <a:graphicData uri="http://schemas.openxmlformats.org/drawingml/2006/picture">
+                <pic:pic xmlns:pic="http://schemas.openxmlformats.org/drawingml/2006/picture">
+                  <pic:nvPicPr>
+                    <pic:cNvPr id="1886619720" name=""/>
+                    <pic:cNvPicPr/>
+                  </pic:nvPicPr>
+                  <pic:blipFill>
+                    <a:blip r:embed="rId50"/>
+                    <a:stretch>
+                      <a:fillRect/>
+                    </a:stretch>
+                  </pic:blipFill>
+                  <pic:spPr>
+                    <a:xfrm>
+                      <a:off x="0" y="0"/>
+                      <a:ext cx="2393932" cy="2349531"/>
+                    </a:xfrm>
+                    <a:prstGeom prst="rect">
+                      <a:avLst/>
+                    </a:prstGeom>
+                  </pic:spPr>
+                </pic:pic>
+              </a:graphicData>
+            </a:graphic>
+          </wp:inline>
+        </w:drawing>
+      </w:r>
+    </w:p>
+    <w:p>
+      <w:pPr>
+        <w:rPr>
+          <w:sz w:val="20"/>
+          <w:szCs w:val="20"/>
+        </w:rPr>
+      </w:pPr>
+      <w:r>
+        <w:rPr>
+          <w:sz w:val="20"/>
+          <w:szCs w:val="20"/>
+        </w:rPr>
+        <w:t>Source 36: Adjacent positions the enemy can go to</w:t>
+      </w:r>
+    </w:p>
+    <w:p>
+      <w:r>
+        <w:t xml:space="preserve">The code loops through this list, where if </w:t>
+      </w:r>
+      <w:r>
+        <w:t>one of the adjacent positions is a path block, then it will return that as the next directio</w:t>
+      </w:r>
+      <w:r>
+        <w:t>n. Otherwise, it none of the adjacent positions are path blocks, then it will</w:t>
+      </w:r>
+      <w:r>
+        <w:t xml:space="preserve"> check if </w:t>
+      </w:r>
+      <w:r>
+        <w:t xml:space="preserve">the current block is the next position. If it isn’t, then it will find if the next position is reachable. If it is, then it will return that as the next position. </w:t>
+      </w:r>
+    </w:p>
+    <w:p/>
+    <w:p>
+      <w:r>
+        <w:t>A flow-chart of this whole algorithm is shown in source 37.</w:t>
+      </w:r>
+    </w:p>
+    <w:p>
+      <w:r>
+        <w:drawing>
+          <wp:inline distT="0" distB="0" distL="0" distR="0" wp14:anchorId="10A1294E" wp14:editId="72839E43">
+            <wp:extent cx="5666655" cy="5581650"/>
+            <wp:effectExtent l="0" t="0" r="0" b="0"/>
+            <wp:docPr id="770502353" name="Picture 1"/>
+            <wp:cNvGraphicFramePr>
+              <a:graphicFrameLocks xmlns:a="http://schemas.openxmlformats.org/drawingml/2006/main" noChangeAspect="1"/>
+            </wp:cNvGraphicFramePr>
+            <a:graphic xmlns:a="http://schemas.openxmlformats.org/drawingml/2006/main">
+              <a:graphicData uri="http://schemas.openxmlformats.org/drawingml/2006/picture">
+                <pic:pic xmlns:pic="http://schemas.openxmlformats.org/drawingml/2006/picture">
+                  <pic:nvPicPr>
+                    <pic:cNvPr id="770502353" name=""/>
+                    <pic:cNvPicPr/>
+                  </pic:nvPicPr>
+                  <pic:blipFill>
+                    <a:blip r:embed="rId51"/>
+                    <a:stretch>
+                      <a:fillRect/>
+                    </a:stretch>
+                  </pic:blipFill>
+                  <pic:spPr>
+                    <a:xfrm>
+                      <a:off x="0" y="0"/>
+                      <a:ext cx="5670047" cy="5584991"/>
+                    </a:xfrm>
+                    <a:prstGeom prst="rect">
+                      <a:avLst/>
+                    </a:prstGeom>
+                  </pic:spPr>
+                </pic:pic>
+              </a:graphicData>
+            </a:graphic>
+          </wp:inline>
+        </w:drawing>
+      </w:r>
+    </w:p>
+    <w:p>
+      <w:pPr>
+        <w:rPr>
+          <w:sz w:val="20"/>
+          <w:szCs w:val="20"/>
+        </w:rPr>
+      </w:pPr>
+      <w:r>
+        <w:rPr>
+          <w:sz w:val="20"/>
+          <w:szCs w:val="20"/>
+        </w:rPr>
+        <w:lastRenderedPageBreak/>
+        <w:t>Source 37: Flow chart of the Depth-First Search algorithm.</w:t>
+      </w:r>
+    </w:p>
+    <w:p>
+      <w:r>
+        <w:t xml:space="preserve">The code aligns with the proposed design specifications, which demonstrates a seamless translation from design to implementation. </w:t>
+      </w:r>
+    </w:p>
+    <w:p/>
+    <w:p>
+      <w:pPr>
+        <w:rPr>
+          <w:b/>
+          <w:bCs/>
+        </w:rPr>
+      </w:pPr>
+      <w:r>
+        <w:rPr>
+          <w:b/>
+          <w:bCs/>
+        </w:rPr>
+        <w:t>Make Enemies For Level:</w:t>
+      </w:r>
+    </w:p>
+    <w:p>
+      <w:r>
+        <w:t>This algorithm is also part of the enemy class, where the purpose of this algorithm is to make the enemies for each level</w:t>
+      </w:r>
+      <w:r>
+        <w:t>.</w:t>
+      </w:r>
+    </w:p>
+    <w:p>
+      <w:r>
+        <w:t xml:space="preserve">The algorithm does this by first initialising how often an enemy should spawn based on the level. If the time for an enemy to spawn has come, a random number from 1 to 3 is chosen, where if this number is 1 or 3, which is for level 1 enemy, and enough level 1 enemies hasn’t spawned in yet to complete the level, another level 1 enemy is spawned in. Whereas if the random number is 2, which is for level 2 enemy, and enough level 2 enemies haven’t spawned in yet to complete the level, another level 2 enemy is spawned in. </w:t>
+      </w:r>
+    </w:p>
+    <w:p/>
+    <w:p>
+      <w:r>
+        <w:t>A flow chart of this algorithm is shown in source 38.</w:t>
+      </w:r>
+    </w:p>
+    <w:p>
+      <w:r>
+        <w:drawing>
+          <wp:inline distT="0" distB="0" distL="0" distR="0" wp14:anchorId="07565175" wp14:editId="357C8E8A">
+            <wp:extent cx="6946103" cy="4657725"/>
+            <wp:effectExtent l="0" t="0" r="7620" b="0"/>
+            <wp:docPr id="1072432231" name="Picture 1"/>
+            <wp:cNvGraphicFramePr>
+              <a:graphicFrameLocks xmlns:a="http://schemas.openxmlformats.org/drawingml/2006/main" noChangeAspect="1"/>
+            </wp:cNvGraphicFramePr>
+            <a:graphic xmlns:a="http://schemas.openxmlformats.org/drawingml/2006/main">
+              <a:graphicData uri="http://schemas.openxmlformats.org/drawingml/2006/picture">
+                <pic:pic xmlns:pic="http://schemas.openxmlformats.org/drawingml/2006/picture">
+                  <pic:nvPicPr>
+                    <pic:cNvPr id="1072432231" name=""/>
+                    <pic:cNvPicPr/>
+                  </pic:nvPicPr>
+                  <pic:blipFill>
+                    <a:blip r:embed="rId52"/>
+                    <a:stretch>
+                      <a:fillRect/>
+                    </a:stretch>
+                  </pic:blipFill>
+                  <pic:spPr>
+                    <a:xfrm>
+                      <a:off x="0" y="0"/>
+                      <a:ext cx="6948851" cy="4659568"/>
+                    </a:xfrm>
+                    <a:prstGeom prst="rect">
+                      <a:avLst/>
+                    </a:prstGeom>
+                  </pic:spPr>
+                </pic:pic>
+              </a:graphicData>
+            </a:graphic>
+          </wp:inline>
+        </w:drawing>
+      </w:r>
+    </w:p>
+    <w:p>
+      <w:pPr>
+        <w:rPr>
+          <w:sz w:val="20"/>
+          <w:szCs w:val="20"/>
+        </w:rPr>
+      </w:pPr>
+      <w:r>
+        <w:t xml:space="preserve"> </w:t>
+      </w:r>
+      <w:r>
+        <w:rPr>
+          <w:sz w:val="20"/>
+          <w:szCs w:val="20"/>
+        </w:rPr>
+        <w:t>Source 38: A flowchart of the ‘Make Enemies For Level’ algorithm</w:t>
+      </w:r>
+    </w:p>
+    <w:p/>
+    <w:p>
+      <w:r>
+        <w:t xml:space="preserve">The code aligns with the proposed design specifications, which demonstrates a seamless translation from design to implementation. </w:t>
+      </w:r>
+    </w:p>
+    <w:p/>
+    <w:p/>
+    <w:p>
+      <w:pPr>
         <w:rPr>
           <w:b/>
           <w:bCs/>
@@ -3876,8 +5148,7 @@
           <w:szCs w:val="30"/>
           <w:u w:val="single"/>
         </w:rPr>
-        <w:t>)</w:t>
-      </w:r>
+      </w:pPr>
       <w:r>
         <w:rPr>
           <w:b/>
@@ -3886,38 +5157,7 @@
           <w:szCs w:val="30"/>
           <w:u w:val="single"/>
         </w:rPr>
-        <w:t xml:space="preserve"> Algorithm Representation and Code Structure</w:t>
-      </w:r>
-    </w:p>
-    <w:p>
-      <w:pPr>
-        <w:rPr>
-          <w:b/>
-          <w:bCs/>
-          <w:sz w:val="30"/>
-          <w:szCs w:val="30"/>
-          <w:u w:val="single"/>
-        </w:rPr>
-      </w:pPr>
-    </w:p>
-    <w:p>
-      <w:pPr>
-        <w:rPr>
-          <w:b/>
-          <w:bCs/>
-          <w:sz w:val="30"/>
-          <w:szCs w:val="30"/>
-          <w:u w:val="single"/>
-        </w:rPr>
-      </w:pPr>
-      <w:r>
-        <w:rPr>
-          <w:b/>
-          <w:bCs/>
-          <w:sz w:val="30"/>
-          <w:szCs w:val="30"/>
-          <w:u w:val="single"/>
-        </w:rPr>
+        <w:lastRenderedPageBreak/>
         <w:t>9) Error Detection and Correction</w:t>
       </w:r>
     </w:p>
@@ -3966,11 +5206,17 @@
         <w:jc w:val="both"/>
       </w:pPr>
       <w:r>
-        <w:t>Though these print statements were later removed to improve the cleanliness and readability of the code, though an example of this is shown in source X</w:t>
-      </w:r>
-    </w:p>
-    <w:p>
-      <w:r>
+        <w:t xml:space="preserve">Though these print statements were later removed to improve the cleanliness and readability of the code, though an example of this is shown in source </w:t>
+      </w:r>
+      <w:r>
+        <w:t>39</w:t>
+      </w:r>
+    </w:p>
+    <w:p>
+      <w:r>
+        <w:rPr>
+          <w:noProof/>
+        </w:rPr>
         <w:drawing>
           <wp:inline distT="0" distB="0" distL="0" distR="0" wp14:anchorId="0D4C9EAC" wp14:editId="4F6FDC5D">
             <wp:extent cx="6011114" cy="1009791"/>
@@ -3987,7 +5233,7 @@
                     <pic:cNvPicPr/>
                   </pic:nvPicPr>
                   <pic:blipFill>
-                    <a:blip r:embed="rId40"/>
+                    <a:blip r:embed="rId53"/>
                     <a:stretch>
                       <a:fillRect/>
                     </a:stretch>
@@ -4020,7 +5266,21 @@
           <w:sz w:val="20"/>
           <w:szCs w:val="20"/>
         </w:rPr>
-        <w:t>Source X: Use of a print statement to track the state of a variable through the game</w:t>
+        <w:t xml:space="preserve">Source </w:t>
+      </w:r>
+      <w:r>
+        <w:rPr>
+          <w:sz w:val="20"/>
+          <w:szCs w:val="20"/>
+        </w:rPr>
+        <w:t>39</w:t>
+      </w:r>
+      <w:r>
+        <w:rPr>
+          <w:sz w:val="20"/>
+          <w:szCs w:val="20"/>
+        </w:rPr>
+        <w:t>: Use of a print statement to track the state of a variable through the game</w:t>
       </w:r>
     </w:p>
     <w:p/>
@@ -4049,11 +5309,17 @@
     </w:p>
     <w:p>
       <w:r>
-        <w:t xml:space="preserve"> An example of this is shown in source X.</w:t>
-      </w:r>
-    </w:p>
-    <w:p>
-      <w:r>
+        <w:t xml:space="preserve"> An example of this is shown in source </w:t>
+      </w:r>
+      <w:r>
+        <w:t>40.</w:t>
+      </w:r>
+    </w:p>
+    <w:p>
+      <w:r>
+        <w:rPr>
+          <w:noProof/>
+        </w:rPr>
         <w:drawing>
           <wp:inline distT="0" distB="0" distL="0" distR="0" wp14:anchorId="56E09AF9" wp14:editId="1EA7923D">
             <wp:extent cx="4667250" cy="658569"/>
@@ -4070,7 +5336,7 @@
                     <pic:cNvPicPr/>
                   </pic:nvPicPr>
                   <pic:blipFill>
-                    <a:blip r:embed="rId41"/>
+                    <a:blip r:embed="rId54"/>
                     <a:stretch>
                       <a:fillRect/>
                     </a:stretch>
@@ -4103,7 +5369,21 @@
           <w:sz w:val="20"/>
           <w:szCs w:val="20"/>
         </w:rPr>
-        <w:t>Source X: Example of use of “try-catch” block</w:t>
+        <w:t xml:space="preserve">Source </w:t>
+      </w:r>
+      <w:r>
+        <w:rPr>
+          <w:sz w:val="20"/>
+          <w:szCs w:val="20"/>
+        </w:rPr>
+        <w:t>40</w:t>
+      </w:r>
+      <w:r>
+        <w:rPr>
+          <w:sz w:val="20"/>
+          <w:szCs w:val="20"/>
+        </w:rPr>
+        <w:t>: Example of use of “try-catch” block</w:t>
       </w:r>
     </w:p>
     <w:p>
@@ -4137,12 +5417,22 @@
         <w:t xml:space="preserve">As for the logical errors, these are errors where the code runs without any syntax or runtime errors, but produces incorrect results due to flawed logic in the code. Such error can occur through user errors, where input validation is important. User input can be validated through conditionals, </w:t>
       </w:r>
       <w:r>
-        <w:t>where in my code, I have validated user input to check if the player tries placing a tower while the menu is still open, which can cause the tower to be accidentally placed on the menu. The same statement also includes if the player tries to place a tower without actually picking one. An example of this is shown in source X.</w:t>
+        <w:t xml:space="preserve">where in my code, I have validated user input to check if the player tries placing a tower while the menu is still open, which can cause the tower to be accidentally placed on the menu. The same statement also includes if the player tries to place a tower without actually picking one. An example of this is shown in source </w:t>
+      </w:r>
+      <w:r>
+        <w:t>41</w:t>
+      </w:r>
+      <w:r>
+        <w:t>.</w:t>
       </w:r>
     </w:p>
     <w:p/>
     <w:p>
       <w:r>
+        <w:rPr>
+          <w:noProof/>
+        </w:rPr>
+        <w:lastRenderedPageBreak/>
         <w:drawing>
           <wp:inline distT="0" distB="0" distL="0" distR="0" wp14:anchorId="00440BA7" wp14:editId="4D7FA344">
             <wp:extent cx="5563376" cy="1657581"/>
@@ -4159,7 +5449,7 @@
                     <pic:cNvPicPr/>
                   </pic:nvPicPr>
                   <pic:blipFill>
-                    <a:blip r:embed="rId42"/>
+                    <a:blip r:embed="rId55"/>
                     <a:stretch>
                       <a:fillRect/>
                     </a:stretch>
@@ -4192,7 +5482,21 @@
           <w:sz w:val="20"/>
           <w:szCs w:val="20"/>
         </w:rPr>
-        <w:t>Source X: Example of the use of user input validation</w:t>
+        <w:t xml:space="preserve">Source </w:t>
+      </w:r>
+      <w:r>
+        <w:rPr>
+          <w:sz w:val="20"/>
+          <w:szCs w:val="20"/>
+        </w:rPr>
+        <w:t>41</w:t>
+      </w:r>
+      <w:r>
+        <w:rPr>
+          <w:sz w:val="20"/>
+          <w:szCs w:val="20"/>
+        </w:rPr>
+        <w:t>: Example of the use of user input validation</w:t>
       </w:r>
     </w:p>
     <w:p/>
@@ -4227,20 +5531,97 @@
           <w:szCs w:val="30"/>
           <w:u w:val="single"/>
         </w:rPr>
-        <w:t xml:space="preserve">) </w:t>
-      </w:r>
-      <w:r>
-        <w:rPr>
-          <w:b/>
-          <w:bCs/>
-          <w:sz w:val="30"/>
-          <w:szCs w:val="30"/>
+        <w:t>) Testing With Data</w:t>
+      </w:r>
+    </w:p>
+    <w:p>
+      <w:pPr>
+        <w:rPr>
+          <w:b/>
+          <w:bCs/>
           <w:u w:val="single"/>
         </w:rPr>
+      </w:pPr>
+      <w:r>
+        <w:rPr>
+          <w:b/>
+          <w:bCs/>
+          <w:u w:val="single"/>
+        </w:rPr>
         <w:t>Testing With Data</w:t>
       </w:r>
     </w:p>
     <w:p>
+      <w:r>
+        <w:t>A lot of data has been tested with the game, including appropriate test data that covers all pathways boundary conditions, and known outcomes.</w:t>
+      </w:r>
+    </w:p>
+    <w:p>
+      <w:r>
+        <w:t>An example of the use of test data includes testing for different mouse coordinates on the “pick_tower” function, to see what the tower would output for the variable “picked_tower” for different mouse coordinates as shown in source 42. The full test can be seen in the file “mouse_testing.py” under the “testing” folder.</w:t>
+      </w:r>
+    </w:p>
+    <w:p>
+      <w:r>
+        <w:t>Though in summary, the function passed all the test cases as expected.</w:t>
+      </w:r>
+    </w:p>
+    <w:p>
+      <w:r>
+        <w:drawing>
+          <wp:inline distT="0" distB="0" distL="0" distR="0" wp14:anchorId="3912619E" wp14:editId="0B915A3D">
+            <wp:extent cx="4210050" cy="1732179"/>
+            <wp:effectExtent l="0" t="0" r="0" b="1905"/>
+            <wp:docPr id="1695504640" name="Picture 1"/>
+            <wp:cNvGraphicFramePr>
+              <a:graphicFrameLocks xmlns:a="http://schemas.openxmlformats.org/drawingml/2006/main" noChangeAspect="1"/>
+            </wp:cNvGraphicFramePr>
+            <a:graphic xmlns:a="http://schemas.openxmlformats.org/drawingml/2006/main">
+              <a:graphicData uri="http://schemas.openxmlformats.org/drawingml/2006/picture">
+                <pic:pic xmlns:pic="http://schemas.openxmlformats.org/drawingml/2006/picture">
+                  <pic:nvPicPr>
+                    <pic:cNvPr id="1695504640" name=""/>
+                    <pic:cNvPicPr/>
+                  </pic:nvPicPr>
+                  <pic:blipFill>
+                    <a:blip r:embed="rId56"/>
+                    <a:stretch>
+                      <a:fillRect/>
+                    </a:stretch>
+                  </pic:blipFill>
+                  <pic:spPr>
+                    <a:xfrm>
+                      <a:off x="0" y="0"/>
+                      <a:ext cx="4215858" cy="1734569"/>
+                    </a:xfrm>
+                    <a:prstGeom prst="rect">
+                      <a:avLst/>
+                    </a:prstGeom>
+                  </pic:spPr>
+                </pic:pic>
+              </a:graphicData>
+            </a:graphic>
+          </wp:inline>
+        </w:drawing>
+      </w:r>
+    </w:p>
+    <w:p>
+      <w:pPr>
+        <w:rPr>
+          <w:sz w:val="20"/>
+          <w:szCs w:val="20"/>
+        </w:rPr>
+      </w:pPr>
+      <w:r>
+        <w:rPr>
+          <w:sz w:val="20"/>
+          <w:szCs w:val="20"/>
+        </w:rPr>
+        <w:t>Source 42: Test cases for the “pick_tower” function</w:t>
+      </w:r>
+    </w:p>
+    <w:p/>
+    <w:p>
       <w:pPr>
         <w:rPr>
           <w:b/>
@@ -4248,38 +5629,16 @@
           <w:u w:val="single"/>
         </w:rPr>
       </w:pPr>
-      <w:r>
+    </w:p>
+    <w:p>
+      <w:pPr>
         <w:rPr>
           <w:b/>
           <w:bCs/>
           <w:u w:val="single"/>
         </w:rPr>
-        <w:t>Testing With Data</w:t>
-      </w:r>
-    </w:p>
-    <w:p>
-      <w:r>
-        <w:t>A lot of data has been tested with the game, including appropriate test data that covers all pathways boundary conditions, and known outcomes.</w:t>
-      </w:r>
-    </w:p>
-    <w:p>
-      <w:r>
-        <w:t>Some examples of this data includes:</w:t>
-      </w:r>
-    </w:p>
-    <w:p>
-      <w:pPr>
-        <w:pStyle w:val="ListParagraph"/>
-        <w:numPr>
-          <w:ilvl w:val="0"/>
-          <w:numId w:val="16"/>
-        </w:numPr>
-      </w:pPr>
-      <w:r>
-        <w:t>X do test data</w:t>
-      </w:r>
-    </w:p>
-    <w:p/>
+      </w:pPr>
+    </w:p>
     <w:p>
       <w:pPr>
         <w:rPr>
@@ -4288,12 +5647,21 @@
           <w:u w:val="single"/>
         </w:rPr>
       </w:pPr>
-      <w:r>
+    </w:p>
+    <w:p>
+      <w:pPr>
         <w:rPr>
           <w:b/>
           <w:bCs/>
           <w:u w:val="single"/>
         </w:rPr>
+      </w:pPr>
+      <w:r>
+        <w:rPr>
+          <w:b/>
+          <w:bCs/>
+          <w:u w:val="single"/>
+        </w:rPr>
         <w:t>Range and Type Checking</w:t>
       </w:r>
     </w:p>
@@ -4307,6 +5675,9 @@
     </w:p>
     <w:p>
       <w:r>
+        <w:rPr>
+          <w:noProof/>
+        </w:rPr>
         <w:lastRenderedPageBreak/>
         <w:drawing>
           <wp:inline distT="0" distB="0" distL="0" distR="0" wp14:anchorId="69602E4C" wp14:editId="29DD091B">
@@ -4324,7 +5695,7 @@
                     <pic:cNvPicPr/>
                   </pic:nvPicPr>
                   <pic:blipFill>
-                    <a:blip r:embed="rId43"/>
+                    <a:blip r:embed="rId57"/>
                     <a:stretch>
                       <a:fillRect/>
                     </a:stretch>
@@ -4375,6 +5746,9 @@
     </w:p>
     <w:p>
       <w:r>
+        <w:rPr>
+          <w:noProof/>
+        </w:rPr>
         <w:drawing>
           <wp:inline distT="0" distB="0" distL="0" distR="0" wp14:anchorId="1364AA12" wp14:editId="17DD32A8">
             <wp:extent cx="5163271" cy="1047896"/>
@@ -4391,7 +5765,7 @@
                     <pic:cNvPicPr/>
                   </pic:nvPicPr>
                   <pic:blipFill>
-                    <a:blip r:embed="rId44"/>
+                    <a:blip r:embed="rId58"/>
                     <a:stretch>
                       <a:fillRect/>
                     </a:stretch>
@@ -4521,6 +5895,7 @@
         <w:t>Desk checking has been used for the algorithms mentioned above in topic 8,</w:t>
       </w:r>
     </w:p>
+    <w:p/>
     <w:p>
       <w:pPr>
         <w:rPr>
@@ -4543,6 +5918,9 @@
     </w:p>
     <w:p>
       <w:r>
+        <w:rPr>
+          <w:noProof/>
+        </w:rPr>
         <w:lastRenderedPageBreak/>
         <w:drawing>
           <wp:inline distT="0" distB="0" distL="0" distR="0" wp14:anchorId="7548699A" wp14:editId="0E865455">
@@ -4560,7 +5938,7 @@
                     <pic:cNvPicPr/>
                   </pic:nvPicPr>
                   <pic:blipFill>
-                    <a:blip r:embed="rId45"/>
+                    <a:blip r:embed="rId59"/>
                     <a:stretch>
                       <a:fillRect/>
                     </a:stretch>
@@ -4616,6 +5994,151 @@
       </w:r>
     </w:p>
     <w:p/>
+    <w:p/>
+    <w:p>
+      <w:pPr>
+        <w:rPr>
+          <w:b/>
+          <w:bCs/>
+        </w:rPr>
+      </w:pPr>
+      <w:r>
+        <w:rPr>
+          <w:b/>
+          <w:bCs/>
+        </w:rPr>
+        <w:t>Make Enemies For Level Algorithm:</w:t>
+      </w:r>
+    </w:p>
+    <w:p>
+      <w:r>
+        <w:t>Algorithm has been tested with a list of diff</w:t>
+      </w:r>
+      <w:r>
+        <w:t>erent enemy spawn intervals, to see if the spawn intervals work. The different spawn intervals include:</w:t>
+      </w:r>
+    </w:p>
+    <w:p>
+      <w:pPr>
+        <w:pStyle w:val="ListParagraph"/>
+        <w:numPr>
+          <w:ilvl w:val="0"/>
+          <w:numId w:val="16"/>
+        </w:numPr>
+      </w:pPr>
+      <w:r>
+        <w:t>1000ms (1 Second)</w:t>
+      </w:r>
+      <w:r>
+        <w:t>, enemy spawned every second</w:t>
+      </w:r>
+    </w:p>
+    <w:p>
+      <w:pPr>
+        <w:pStyle w:val="ListParagraph"/>
+        <w:numPr>
+          <w:ilvl w:val="0"/>
+          <w:numId w:val="16"/>
+        </w:numPr>
+      </w:pPr>
+      <w:r>
+        <w:t>1500ms (1.5 Seconds)</w:t>
+      </w:r>
+      <w:r>
+        <w:t>, enemy spawned every 1.5 seconds</w:t>
+      </w:r>
+    </w:p>
+    <w:p>
+      <w:pPr>
+        <w:pStyle w:val="ListParagraph"/>
+        <w:numPr>
+          <w:ilvl w:val="0"/>
+          <w:numId w:val="16"/>
+        </w:numPr>
+      </w:pPr>
+      <w:r>
+        <w:t>4000ms (4 Seconds)</w:t>
+      </w:r>
+      <w:r>
+        <w:t xml:space="preserve">, enemy spawned every 4 seconds </w:t>
+      </w:r>
+    </w:p>
+    <w:p/>
+    <w:p>
+      <w:r>
+        <w:t>The random number generator has also been changed to different ranges of numbers, to see if the logical and relational operators function as expected. Such ranges of numbers include:</w:t>
+      </w:r>
+    </w:p>
+    <w:p>
+      <w:pPr>
+        <w:pStyle w:val="ListParagraph"/>
+        <w:numPr>
+          <w:ilvl w:val="0"/>
+          <w:numId w:val="16"/>
+        </w:numPr>
+      </w:pPr>
+      <w:r>
+        <w:t>1,3</w:t>
+      </w:r>
+      <w:r>
+        <w:t xml:space="preserve">: Enemies of both types: Fastest spawning rate </w:t>
+      </w:r>
+    </w:p>
+    <w:p>
+      <w:pPr>
+        <w:pStyle w:val="ListParagraph"/>
+        <w:numPr>
+          <w:ilvl w:val="0"/>
+          <w:numId w:val="16"/>
+        </w:numPr>
+      </w:pPr>
+      <w:r>
+        <w:t>1,5</w:t>
+      </w:r>
+      <w:r>
+        <w:t>: Enemies of both types, but spawn slower due to bigger range</w:t>
+      </w:r>
+    </w:p>
+    <w:p>
+      <w:pPr>
+        <w:pStyle w:val="ListParagraph"/>
+        <w:numPr>
+          <w:ilvl w:val="0"/>
+          <w:numId w:val="16"/>
+        </w:numPr>
+      </w:pPr>
+      <w:r>
+        <w:t>4,5</w:t>
+      </w:r>
+      <w:r>
+        <w:t>: No enemies</w:t>
+      </w:r>
+    </w:p>
+    <w:p>
+      <w:pPr>
+        <w:pStyle w:val="ListParagraph"/>
+        <w:numPr>
+          <w:ilvl w:val="0"/>
+          <w:numId w:val="16"/>
+        </w:numPr>
+      </w:pPr>
+      <w:r>
+        <w:t>2,7: Enemies of both types, slowest spawning rate due to bigger range</w:t>
+      </w:r>
+    </w:p>
+    <w:p/>
+    <w:p>
+      <w:r>
+        <w:t>Results:</w:t>
+      </w:r>
+    </w:p>
+    <w:p>
+      <w:r>
+        <w:t>Overall the results were successful, where they were as expected in terms of the code.</w:t>
+      </w:r>
+    </w:p>
+    <w:p/>
+    <w:p/>
     <w:p>
       <w:pPr>
         <w:rPr>
@@ -4648,6 +6171,12 @@
     <w:p>
       <w:r>
         <w:t>For the DFS algorithm, the error was where the cells in-front of the enemy were being added to the “visited” cell before they were actually visited, and since there is a validation stopping the enemy from going to a cell they already visited, the enemy was unable to go to the next cell. This was fixed by adding the cells to the visited set after they actually visited them, so that any cells in front could not be added.</w:t>
+      </w:r>
+    </w:p>
+    <w:p/>
+    <w:p>
+      <w:r>
+        <w:t>For the ‘make enemies for level’ algorithm, the error was where when the function updated the count list for counting how many enemies actually spawned, the function didn’t have the list as a return value, leading to the list never being properly updated. This lead to infinite number of enemies spawning, with no increase in level.</w:t>
       </w:r>
     </w:p>
     <w:p/>
@@ -4658,12 +6187,379 @@
         <w:rPr>
           <w:b/>
           <w:bCs/>
+          <w:sz w:val="40"/>
+          <w:szCs w:val="40"/>
           <w:u w:val="single"/>
         </w:rPr>
       </w:pPr>
+      <w:r>
+        <w:rPr>
+          <w:b/>
+          <w:bCs/>
+          <w:sz w:val="40"/>
+          <w:szCs w:val="40"/>
+          <w:u w:val="single"/>
+        </w:rPr>
+        <w:t>Code Explanations</w:t>
+      </w:r>
+    </w:p>
+    <w:p>
+      <w:r>
+        <w:t>All the code has been explained, with well-documented comments, and a short description of the purpose of the function with its parameters at the top of the function, an example shown in source X.</w:t>
+      </w:r>
+    </w:p>
+    <w:p>
+      <w:r>
+        <w:drawing>
+          <wp:inline distT="0" distB="0" distL="0" distR="0" wp14:anchorId="2E4EDCF0" wp14:editId="57F1DFF2">
+            <wp:extent cx="6645910" cy="549910"/>
+            <wp:effectExtent l="0" t="0" r="2540" b="2540"/>
+            <wp:docPr id="1518125954" name="Picture 1"/>
+            <wp:cNvGraphicFramePr>
+              <a:graphicFrameLocks xmlns:a="http://schemas.openxmlformats.org/drawingml/2006/main" noChangeAspect="1"/>
+            </wp:cNvGraphicFramePr>
+            <a:graphic xmlns:a="http://schemas.openxmlformats.org/drawingml/2006/main">
+              <a:graphicData uri="http://schemas.openxmlformats.org/drawingml/2006/picture">
+                <pic:pic xmlns:pic="http://schemas.openxmlformats.org/drawingml/2006/picture">
+                  <pic:nvPicPr>
+                    <pic:cNvPr id="1518125954" name=""/>
+                    <pic:cNvPicPr/>
+                  </pic:nvPicPr>
+                  <pic:blipFill>
+                    <a:blip r:embed="rId60"/>
+                    <a:stretch>
+                      <a:fillRect/>
+                    </a:stretch>
+                  </pic:blipFill>
+                  <pic:spPr>
+                    <a:xfrm>
+                      <a:off x="0" y="0"/>
+                      <a:ext cx="6645910" cy="549910"/>
+                    </a:xfrm>
+                    <a:prstGeom prst="rect">
+                      <a:avLst/>
+                    </a:prstGeom>
+                  </pic:spPr>
+                </pic:pic>
+              </a:graphicData>
+            </a:graphic>
+          </wp:inline>
+        </w:drawing>
+      </w:r>
+    </w:p>
+    <w:p>
+      <w:pPr>
+        <w:rPr>
+          <w:sz w:val="20"/>
+          <w:szCs w:val="20"/>
+        </w:rPr>
+      </w:pPr>
+      <w:r>
+        <w:rPr>
+          <w:sz w:val="20"/>
+          <w:szCs w:val="20"/>
+        </w:rPr>
+        <w:t>Source X: An example of a short description at the top of every function</w:t>
+      </w:r>
+    </w:p>
+    <w:p/>
+    <w:p>
+      <w:pPr>
+        <w:rPr>
+          <w:b/>
+          <w:bCs/>
+          <w:sz w:val="40"/>
+          <w:szCs w:val="40"/>
+          <w:u w:val="single"/>
+        </w:rPr>
+      </w:pPr>
+      <w:r>
+        <w:rPr>
+          <w:b/>
+          <w:bCs/>
+          <w:sz w:val="40"/>
+          <w:szCs w:val="40"/>
+          <w:u w:val="single"/>
+        </w:rPr>
+        <w:t>Final Comments</w:t>
+      </w:r>
+    </w:p>
+    <w:p>
+      <w:pPr>
+        <w:rPr>
+          <w:b/>
+          <w:bCs/>
+          <w:sz w:val="30"/>
+          <w:szCs w:val="30"/>
+          <w:u w:val="single"/>
+        </w:rPr>
+      </w:pPr>
+      <w:r>
+        <w:rPr>
+          <w:b/>
+          <w:bCs/>
+          <w:sz w:val="30"/>
+          <w:szCs w:val="30"/>
+          <w:u w:val="single"/>
+        </w:rPr>
+        <w:t>Bugs Still In The Code:</w:t>
+      </w:r>
+    </w:p>
+    <w:p>
+      <w:r>
+        <w:t>There are a series of bugs still in the code, to do with rendering of the sprites and the actual aesthetics, though due to time constraints these were unable to be fixed. Some examples of the bugs include;</w:t>
+      </w:r>
+    </w:p>
+    <w:p>
+      <w:pPr>
+        <w:pStyle w:val="ListParagraph"/>
+        <w:numPr>
+          <w:ilvl w:val="0"/>
+          <w:numId w:val="16"/>
+        </w:numPr>
+      </w:pPr>
+      <w:r>
+        <w:t>The tower image not returning back to its original image shortly after shooting an enemy</w:t>
+      </w:r>
+    </w:p>
+    <w:p>
+      <w:pPr>
+        <w:pStyle w:val="ListParagraph"/>
+      </w:pPr>
+    </w:p>
+    <w:p>
+      <w:pPr>
+        <w:pStyle w:val="ListParagraph"/>
+        <w:numPr>
+          <w:ilvl w:val="0"/>
+          <w:numId w:val="16"/>
+        </w:numPr>
+      </w:pPr>
+      <w:r>
+        <w:t>Tower 1 sometimes enlarging when rotating its angle to shoot the enemy</w:t>
+      </w:r>
+    </w:p>
+    <w:p>
+      <w:pPr>
+        <w:pStyle w:val="ListParagraph"/>
+      </w:pPr>
+    </w:p>
+    <w:p>
+      <w:pPr>
+        <w:pStyle w:val="ListParagraph"/>
+        <w:numPr>
+          <w:ilvl w:val="0"/>
+          <w:numId w:val="16"/>
+        </w:numPr>
+      </w:pPr>
+      <w:r>
+        <w:t>The angle the tower rotates at doesn’t always face the enemy, where it looks away when it should be facing the enemy</w:t>
+      </w:r>
+    </w:p>
+    <w:p>
+      <w:pPr>
+        <w:pStyle w:val="ListParagraph"/>
+      </w:pPr>
+    </w:p>
+    <w:p>
+      <w:pPr>
+        <w:pStyle w:val="ListParagraph"/>
+        <w:numPr>
+          <w:ilvl w:val="0"/>
+          <w:numId w:val="16"/>
+        </w:numPr>
+      </w:pPr>
+      <w:r>
+        <w:t>The tower can sometimes shoot the enemy before it spawns if the enemy takes too long to spawn</w:t>
+      </w:r>
+    </w:p>
+    <w:p>
+      <w:pPr>
+        <w:pStyle w:val="ListParagraph"/>
+      </w:pPr>
+    </w:p>
+    <w:p/>
+    <w:p>
+      <w:pPr>
+        <w:rPr>
+          <w:b/>
+          <w:bCs/>
+          <w:sz w:val="30"/>
+          <w:szCs w:val="30"/>
+          <w:u w:val="single"/>
+        </w:rPr>
+      </w:pPr>
+      <w:r>
+        <w:rPr>
+          <w:b/>
+          <w:bCs/>
+          <w:sz w:val="30"/>
+          <w:szCs w:val="30"/>
+          <w:u w:val="single"/>
+        </w:rPr>
+        <w:t>What I Would’ve Added With More Time:</w:t>
+      </w:r>
+    </w:p>
+    <w:p>
+      <w:r>
+        <w:t>With more time, a lot more additions</w:t>
+      </w:r>
+      <w:r>
+        <w:t xml:space="preserve"> would have been made</w:t>
+      </w:r>
+      <w:r>
+        <w:t xml:space="preserve"> to the game, some of these things include:</w:t>
+      </w:r>
+    </w:p>
+    <w:p>
+      <w:pPr>
+        <w:pStyle w:val="ListParagraph"/>
+        <w:numPr>
+          <w:ilvl w:val="0"/>
+          <w:numId w:val="16"/>
+        </w:numPr>
+      </w:pPr>
+      <w:r>
+        <w:t xml:space="preserve">A level 3 enemy, where the picture and information has been shared above, which is able to travel 3 blocks at a time. </w:t>
+      </w:r>
+    </w:p>
+    <w:p>
+      <w:pPr>
+        <w:pStyle w:val="ListParagraph"/>
+      </w:pPr>
+    </w:p>
+    <w:p>
+      <w:pPr>
+        <w:pStyle w:val="ListParagraph"/>
+        <w:numPr>
+          <w:ilvl w:val="0"/>
+          <w:numId w:val="16"/>
+        </w:numPr>
+      </w:pPr>
+      <w:r>
+        <w:t>Map selections with different maps</w:t>
+      </w:r>
+    </w:p>
+    <w:p>
+      <w:pPr>
+        <w:pStyle w:val="ListParagraph"/>
+      </w:pPr>
+    </w:p>
+    <w:p>
+      <w:pPr>
+        <w:pStyle w:val="ListParagraph"/>
+        <w:numPr>
+          <w:ilvl w:val="0"/>
+          <w:numId w:val="16"/>
+        </w:numPr>
+      </w:pPr>
+      <w:r>
+        <w:t>More tower selections with higher upgrades</w:t>
+      </w:r>
+    </w:p>
+    <w:p>
+      <w:pPr>
+        <w:pStyle w:val="ListParagraph"/>
+      </w:pPr>
+    </w:p>
+    <w:p>
+      <w:pPr>
+        <w:pStyle w:val="ListParagraph"/>
+        <w:numPr>
+          <w:ilvl w:val="0"/>
+          <w:numId w:val="16"/>
+        </w:numPr>
+      </w:pPr>
+      <w:r>
+        <w:t>A boss fight after a certain level</w:t>
+      </w:r>
     </w:p>
     <w:p/>
     <w:p/>
+    <w:p>
+      <w:pPr>
+        <w:rPr>
+          <w:b/>
+          <w:bCs/>
+          <w:sz w:val="30"/>
+          <w:szCs w:val="30"/>
+          <w:u w:val="single"/>
+        </w:rPr>
+      </w:pPr>
+      <w:r>
+        <w:rPr>
+          <w:b/>
+          <w:bCs/>
+          <w:sz w:val="30"/>
+          <w:szCs w:val="30"/>
+          <w:u w:val="single"/>
+        </w:rPr>
+        <w:t>Conclusion:</w:t>
+      </w:r>
+    </w:p>
+    <w:p>
+      <w:r>
+        <w:t>In conclusion, this was a very fun project to make. Above the documentation includes overview of the game, mechanics, screens, all the project requirements needed up to an A-Level, code explanations (Brief) and final comments.</w:t>
+      </w:r>
+    </w:p>
+    <w:p/>
+    <w:p/>
+    <w:p>
+      <w:pPr>
+        <w:rPr>
+          <w:b/>
+          <w:bCs/>
+          <w:sz w:val="30"/>
+          <w:szCs w:val="30"/>
+          <w:u w:val="single"/>
+        </w:rPr>
+      </w:pPr>
+      <w:r>
+        <w:rPr>
+          <w:b/>
+          <w:bCs/>
+          <w:sz w:val="30"/>
+          <w:szCs w:val="30"/>
+          <w:u w:val="single"/>
+        </w:rPr>
+        <w:t>Links to Information Used:</w:t>
+      </w:r>
+    </w:p>
+    <w:p>
+      <w:pPr>
+        <w:rPr>
+          <w:b/>
+          <w:bCs/>
+          <w:u w:val="single"/>
+        </w:rPr>
+      </w:pPr>
+      <w:hyperlink r:id="rId61" w:history="1">
+        <w:r>
+          <w:rPr>
+            <w:rStyle w:val="Hyperlink"/>
+            <w:b/>
+            <w:bCs/>
+          </w:rPr>
+          <w:t>https://www.simplilearn.com/tutorials/data-structure-tutorial/dfs-algorithm#:~:text=Depth%2DFirst%20Search%20or%20DFS,nearby%20nodes%20into%20a%20stack</w:t>
+        </w:r>
+      </w:hyperlink>
+      <w:r>
+        <w:rPr>
+          <w:b/>
+          <w:bCs/>
+          <w:u w:val="single"/>
+        </w:rPr>
+        <w:t>.</w:t>
+      </w:r>
+      <w:r>
+        <w:rPr>
+          <w:b/>
+          <w:bCs/>
+          <w:u w:val="single"/>
+        </w:rPr>
+        <w:t xml:space="preserve"> </w:t>
+      </w:r>
+    </w:p>
     <w:p/>
     <w:p/>
     <w:p>
@@ -6962,7 +8858,7 @@
   <w:style w:type="paragraph" w:default="1" w:styleId="Normal">
     <w:name w:val="Normal"/>
     <w:qFormat/>
-    <w:rsid w:val="00CC70D0"/>
+    <w:rsid w:val="00FE4F86"/>
   </w:style>
   <w:style w:type="paragraph" w:styleId="Heading1">
     <w:name w:val="heading 1"/>

</xml_diff>

<commit_message>
Done with project, added README
</commit_message>
<xml_diff>
--- a/Game Design Documentation.docx
+++ b/Game Design Documentation.docx
@@ -21,11 +21,10 @@
           <w:szCs w:val="40"/>
           <w:u w:val="single"/>
         </w:rPr>
-        <w:t>Game Design Documentation: Tower Defense Game</w:t>
-      </w:r>
-    </w:p>
-    <w:p>
-      <w:pPr>
+        <w:t xml:space="preserve">Game Design Documentation: Tower </w:t>
+      </w:r>
+      <w:proofErr w:type="spellStart"/>
+      <w:r>
         <w:rPr>
           <w:b/>
           <w:bCs/>
@@ -33,6 +32,29 @@
           <w:szCs w:val="40"/>
           <w:u w:val="single"/>
         </w:rPr>
+        <w:t>Defense</w:t>
+      </w:r>
+      <w:proofErr w:type="spellEnd"/>
+      <w:r>
+        <w:rPr>
+          <w:b/>
+          <w:bCs/>
+          <w:sz w:val="40"/>
+          <w:szCs w:val="40"/>
+          <w:u w:val="single"/>
+        </w:rPr>
+        <w:t xml:space="preserve"> Game</w:t>
+      </w:r>
+    </w:p>
+    <w:p>
+      <w:pPr>
+        <w:rPr>
+          <w:b/>
+          <w:bCs/>
+          <w:sz w:val="40"/>
+          <w:szCs w:val="40"/>
+          <w:u w:val="single"/>
+        </w:rPr>
       </w:pPr>
     </w:p>
     <w:p>
@@ -78,7 +100,15 @@
     </w:p>
     <w:p>
       <w:r>
-        <w:t xml:space="preserve">The idea for this game was to make a tower defense game, where the </w:t>
+        <w:t xml:space="preserve">The idea for this game was to make a tower </w:t>
+      </w:r>
+      <w:proofErr w:type="spellStart"/>
+      <w:r>
+        <w:t>defense</w:t>
+      </w:r>
+      <w:proofErr w:type="spellEnd"/>
+      <w:r>
+        <w:t xml:space="preserve"> game, where the </w:t>
       </w:r>
       <w:r>
         <w:t>player</w:t>
@@ -98,6 +128,7 @@
         <w:t>.</w:t>
       </w:r>
     </w:p>
+    <w:p/>
     <w:p/>
     <w:p>
       <w:pPr>
@@ -162,7 +193,15 @@
     </w:p>
     <w:p>
       <w:r>
-        <w:t>All towers follow the same concept, where as the tower is upgraded, the appearance of the tower changes (As shown in source 1 as an example), and the firing rate lowers, which means the towers fire quicker.</w:t>
+        <w:t xml:space="preserve">All towers follow the same concept, </w:t>
+      </w:r>
+      <w:proofErr w:type="spellStart"/>
+      <w:r>
+        <w:t>where as</w:t>
+      </w:r>
+      <w:proofErr w:type="spellEnd"/>
+      <w:r>
+        <w:t xml:space="preserve"> the tower is upgraded, the appearance of the tower changes (As shown in source 1 as an example), and the firing rate lowers, which means the towers fire quicker.</w:t>
       </w:r>
     </w:p>
     <w:p>
@@ -309,35 +348,7 @@
           <w:sz w:val="20"/>
           <w:szCs w:val="20"/>
         </w:rPr>
-        <w:t xml:space="preserve">Source </w:t>
-      </w:r>
-      <w:r>
-        <w:rPr>
-          <w:sz w:val="20"/>
-          <w:szCs w:val="20"/>
-        </w:rPr>
-        <w:t>2</w:t>
-      </w:r>
-      <w:r>
-        <w:rPr>
-          <w:sz w:val="20"/>
-          <w:szCs w:val="20"/>
-        </w:rPr>
-        <w:t xml:space="preserve">: Pictures of level upgrades of </w:t>
-      </w:r>
-      <w:r>
-        <w:rPr>
-          <w:sz w:val="20"/>
-          <w:szCs w:val="20"/>
-        </w:rPr>
-        <w:t>second</w:t>
-      </w:r>
-      <w:r>
-        <w:rPr>
-          <w:sz w:val="20"/>
-          <w:szCs w:val="20"/>
-        </w:rPr>
-        <w:t xml:space="preserve"> tower</w:t>
+        <w:t>Source 2: Pictures of level upgrades of second tower</w:t>
       </w:r>
     </w:p>
     <w:p/>
@@ -412,35 +423,7 @@
           <w:sz w:val="20"/>
           <w:szCs w:val="20"/>
         </w:rPr>
-        <w:t xml:space="preserve">Source </w:t>
-      </w:r>
-      <w:r>
-        <w:rPr>
-          <w:sz w:val="20"/>
-          <w:szCs w:val="20"/>
-        </w:rPr>
-        <w:t>3</w:t>
-      </w:r>
-      <w:r>
-        <w:rPr>
-          <w:sz w:val="20"/>
-          <w:szCs w:val="20"/>
-        </w:rPr>
-        <w:t xml:space="preserve">: Pictures of level upgrades of </w:t>
-      </w:r>
-      <w:r>
-        <w:rPr>
-          <w:sz w:val="20"/>
-          <w:szCs w:val="20"/>
-        </w:rPr>
-        <w:t>third</w:t>
-      </w:r>
-      <w:r>
-        <w:rPr>
-          <w:sz w:val="20"/>
-          <w:szCs w:val="20"/>
-        </w:rPr>
-        <w:t xml:space="preserve"> tower</w:t>
+        <w:t>Source 3: Pictures of level upgrades of third tower</w:t>
       </w:r>
     </w:p>
     <w:p/>
@@ -591,35 +574,7 @@
           <w:sz w:val="20"/>
           <w:szCs w:val="20"/>
         </w:rPr>
-        <w:t xml:space="preserve">Source </w:t>
-      </w:r>
-      <w:r>
-        <w:rPr>
-          <w:sz w:val="20"/>
-          <w:szCs w:val="20"/>
-        </w:rPr>
-        <w:t>5</w:t>
-      </w:r>
-      <w:r>
-        <w:rPr>
-          <w:sz w:val="20"/>
-          <w:szCs w:val="20"/>
-        </w:rPr>
-        <w:t xml:space="preserve">: </w:t>
-      </w:r>
-      <w:r>
-        <w:rPr>
-          <w:sz w:val="20"/>
-          <w:szCs w:val="20"/>
-        </w:rPr>
-        <w:t>Second</w:t>
-      </w:r>
-      <w:r>
-        <w:rPr>
-          <w:sz w:val="20"/>
-          <w:szCs w:val="20"/>
-        </w:rPr>
-        <w:t xml:space="preserve"> enemy</w:t>
+        <w:t>Source 5: Second enemy</w:t>
       </w:r>
     </w:p>
     <w:p>
@@ -684,35 +639,7 @@
           <w:sz w:val="20"/>
           <w:szCs w:val="20"/>
         </w:rPr>
-        <w:t xml:space="preserve">Source </w:t>
-      </w:r>
-      <w:r>
-        <w:rPr>
-          <w:sz w:val="20"/>
-          <w:szCs w:val="20"/>
-        </w:rPr>
-        <w:t>6</w:t>
-      </w:r>
-      <w:r>
-        <w:rPr>
-          <w:sz w:val="20"/>
-          <w:szCs w:val="20"/>
-        </w:rPr>
-        <w:t xml:space="preserve">: </w:t>
-      </w:r>
-      <w:r>
-        <w:rPr>
-          <w:sz w:val="20"/>
-          <w:szCs w:val="20"/>
-        </w:rPr>
-        <w:t>Third</w:t>
-      </w:r>
-      <w:r>
-        <w:rPr>
-          <w:sz w:val="20"/>
-          <w:szCs w:val="20"/>
-        </w:rPr>
-        <w:t xml:space="preserve"> enemy</w:t>
+        <w:t>Source 6: Third enemy</w:t>
       </w:r>
     </w:p>
     <w:p/>
@@ -957,6 +884,9 @@
     </w:p>
     <w:p>
       <w:r>
+        <w:rPr>
+          <w:noProof/>
+        </w:rPr>
         <w:drawing>
           <wp:inline distT="0" distB="0" distL="0" distR="0" wp14:anchorId="63F27334" wp14:editId="793184A3">
             <wp:extent cx="1971675" cy="1925100"/>
@@ -1003,6 +933,9 @@
     </w:p>
     <w:p>
       <w:r>
+        <w:rPr>
+          <w:noProof/>
+        </w:rPr>
         <w:drawing>
           <wp:inline distT="0" distB="0" distL="0" distR="0" wp14:anchorId="6326E807" wp14:editId="2BBDFEB8">
             <wp:extent cx="1581150" cy="2923562"/>
@@ -1347,7 +1280,31 @@
         </w:numPr>
       </w:pPr>
       <w:r>
-        <w:t>Install PyGame: Use the ‘pip’ module that comes with Python to install PyGame. Can be done by running ‘pip install pygame’ in your Terminal or Command Prompt</w:t>
+        <w:t xml:space="preserve">Install </w:t>
+      </w:r>
+      <w:proofErr w:type="spellStart"/>
+      <w:r>
+        <w:t>PyGame</w:t>
+      </w:r>
+      <w:proofErr w:type="spellEnd"/>
+      <w:r>
+        <w:t xml:space="preserve">: Use the ‘pip’ module that comes with Python to install </w:t>
+      </w:r>
+      <w:proofErr w:type="spellStart"/>
+      <w:r>
+        <w:t>PyGame</w:t>
+      </w:r>
+      <w:proofErr w:type="spellEnd"/>
+      <w:r>
+        <w:t xml:space="preserve">. Can be done by running ‘pip install </w:t>
+      </w:r>
+      <w:proofErr w:type="spellStart"/>
+      <w:r>
+        <w:t>pygame</w:t>
+      </w:r>
+      <w:proofErr w:type="spellEnd"/>
+      <w:r>
+        <w:t>’ in your Terminal or Command Prompt</w:t>
       </w:r>
     </w:p>
     <w:p>
@@ -1369,7 +1326,15 @@
         </w:numPr>
       </w:pPr>
       <w:r>
-        <w:t>Setup IDE: Choose an IDE (Integrated Development Environment) like Pycharm, Visual Studio Code, or even a simpler editor like Sublime Text</w:t>
+        <w:t xml:space="preserve">Setup IDE: Choose an IDE (Integrated Development Environment) like </w:t>
+      </w:r>
+      <w:proofErr w:type="spellStart"/>
+      <w:r>
+        <w:t>Pycharm</w:t>
+      </w:r>
+      <w:proofErr w:type="spellEnd"/>
+      <w:r>
+        <w:t>, Visual Studio Code, or even a simpler editor like Sublime Text</w:t>
       </w:r>
     </w:p>
     <w:p/>
@@ -1577,6 +1542,9 @@
     </w:p>
     <w:p>
       <w:r>
+        <w:rPr>
+          <w:noProof/>
+        </w:rPr>
         <w:drawing>
           <wp:inline distT="0" distB="0" distL="0" distR="0" wp14:anchorId="59DD1A1F" wp14:editId="41308F13">
             <wp:extent cx="1716311" cy="3181350"/>
@@ -1638,6 +1606,7 @@
       </w:pPr>
       <w:r>
         <w:rPr>
+          <w:noProof/>
           <w:sz w:val="20"/>
           <w:szCs w:val="20"/>
         </w:rPr>
@@ -1736,6 +1705,9 @@
     </w:p>
     <w:p>
       <w:r>
+        <w:rPr>
+          <w:noProof/>
+        </w:rPr>
         <w:drawing>
           <wp:inline distT="0" distB="0" distL="0" distR="0" wp14:anchorId="40D72BCC" wp14:editId="7506F88E">
             <wp:extent cx="6645910" cy="231140"/>
@@ -2952,7 +2924,15 @@
     </w:p>
     <w:p>
       <w:r>
-        <w:t>As for functions, there are functions inside of the classes, which are called methods, and there are functions outside of the classes. An example of a function outside the class that the game uses is the “draw_custom_grid” function, which draws the map onto the screen based on the 2-D grid provided in source 21.</w:t>
+        <w:t>As for functions, there are functions inside of the classes, which are called methods, and there are functions outside of the classes. An example of a function outside the class that the game uses is the “</w:t>
+      </w:r>
+      <w:proofErr w:type="spellStart"/>
+      <w:r>
+        <w:t>draw_custom_grid</w:t>
+      </w:r>
+      <w:proofErr w:type="spellEnd"/>
+      <w:r>
+        <w:t>” function, which draws the map onto the screen based on the 2-D grid provided in source 21.</w:t>
       </w:r>
       <w:r>
         <w:t xml:space="preserve"> This function takes in the input parameters of the following;</w:t>
@@ -3005,8 +2985,13 @@
           <w:numId w:val="4"/>
         </w:numPr>
       </w:pPr>
-      <w:r>
-        <w:t>path_image: The image for when the cell value is 1 (Is a path block)</w:t>
+      <w:proofErr w:type="spellStart"/>
+      <w:r>
+        <w:t>path_image</w:t>
+      </w:r>
+      <w:proofErr w:type="spellEnd"/>
+      <w:r>
+        <w:t>: The image for when the cell value is 1 (Is a path block)</w:t>
       </w:r>
     </w:p>
     <w:p>
@@ -3017,8 +3002,13 @@
           <w:numId w:val="4"/>
         </w:numPr>
       </w:pPr>
-      <w:r>
-        <w:t>grass_image: The image for when the cell value is 0 (Is a grass block)</w:t>
+      <w:proofErr w:type="spellStart"/>
+      <w:r>
+        <w:t>grass_image</w:t>
+      </w:r>
+      <w:proofErr w:type="spellEnd"/>
+      <w:r>
+        <w:t>: The image for when the cell value is 0 (Is a grass block)</w:t>
       </w:r>
     </w:p>
     <w:p/>
@@ -3088,8 +3078,17 @@
           <w:sz w:val="20"/>
           <w:szCs w:val="20"/>
         </w:rPr>
-        <w:t>Source 24: A code snippet of the “draw_custom_grid</w:t>
-      </w:r>
+        <w:t>Source 24: A code snippet of the “</w:t>
+      </w:r>
+      <w:proofErr w:type="spellStart"/>
+      <w:r>
+        <w:rPr>
+          <w:sz w:val="20"/>
+          <w:szCs w:val="20"/>
+        </w:rPr>
+        <w:t>draw_custom_grid</w:t>
+      </w:r>
+      <w:proofErr w:type="spellEnd"/>
       <w:r>
         <w:rPr>
           <w:sz w:val="20"/>
@@ -3118,11 +3117,16 @@
         <w:t xml:space="preserve">Some of the functions in the game have a return value, and others don’t. An example of a function used with a return value is </w:t>
       </w:r>
       <w:r>
-        <w:t>“get_</w:t>
+        <w:t>“</w:t>
+      </w:r>
+      <w:proofErr w:type="spellStart"/>
+      <w:r>
+        <w:t>get_</w:t>
       </w:r>
       <w:r>
         <w:t>firing_rate</w:t>
       </w:r>
+      <w:proofErr w:type="spellEnd"/>
       <w:r>
         <w:t>” wh</w:t>
       </w:r>
@@ -3191,7 +3195,23 @@
           <w:sz w:val="20"/>
           <w:szCs w:val="20"/>
         </w:rPr>
-        <w:t>Source 25: A code snippet of the “get_firing_rate()” function</w:t>
+        <w:t>Source 25: A code snippet of the “</w:t>
+      </w:r>
+      <w:proofErr w:type="spellStart"/>
+      <w:r>
+        <w:rPr>
+          <w:sz w:val="20"/>
+          <w:szCs w:val="20"/>
+        </w:rPr>
+        <w:t>get_firing_rate</w:t>
+      </w:r>
+      <w:proofErr w:type="spellEnd"/>
+      <w:r>
+        <w:rPr>
+          <w:sz w:val="20"/>
+          <w:szCs w:val="20"/>
+        </w:rPr>
+        <w:t>()” function</w:t>
       </w:r>
     </w:p>
     <w:p>
@@ -3425,7 +3445,15 @@
     </w:p>
     <w:p>
       <w:r>
-        <w:t xml:space="preserve">Logical operators are used to combine multiple conditions together and evaluate them as a single boolean expression. There are three types of logical operators in Python; “and”, “or” and “not”. These logical operators have been used in my code, where “and” has been used to check if the player has won the round or not based on if all the enemies have been spawned AND there are no enemies left, a code snippet is shown in source 28. </w:t>
+        <w:t xml:space="preserve">Logical operators are used to combine multiple conditions together and evaluate them as a single </w:t>
+      </w:r>
+      <w:proofErr w:type="spellStart"/>
+      <w:r>
+        <w:t>boolean</w:t>
+      </w:r>
+      <w:proofErr w:type="spellEnd"/>
+      <w:r>
+        <w:t xml:space="preserve"> expression. There are three types of logical operators in Python; “and”, “or” and “not”. These logical operators have been used in my code, where “and” has been used to check if the player has won the round or not based on if all the enemies have been spawned AND there are no enemies left, a code snippet is shown in source 28. </w:t>
       </w:r>
     </w:p>
     <w:p>
@@ -3873,6 +3901,9 @@
         <w:jc w:val="both"/>
       </w:pPr>
       <w:r>
+        <w:rPr>
+          <w:noProof/>
+        </w:rPr>
         <w:drawing>
           <wp:inline distT="0" distB="0" distL="0" distR="0" wp14:anchorId="4ABD57C2" wp14:editId="5CDC81FF">
             <wp:extent cx="1238423" cy="342948"/>
@@ -3942,6 +3973,9 @@
         <w:jc w:val="both"/>
       </w:pPr>
       <w:r>
+        <w:rPr>
+          <w:noProof/>
+        </w:rPr>
         <w:drawing>
           <wp:inline distT="0" distB="0" distL="0" distR="0" wp14:anchorId="5D6CD4F3" wp14:editId="3332674A">
             <wp:extent cx="2686425" cy="866896"/>
@@ -3984,6 +4018,9 @@
         <w:jc w:val="both"/>
       </w:pPr>
       <w:r>
+        <w:rPr>
+          <w:noProof/>
+        </w:rPr>
         <w:drawing>
           <wp:inline distT="0" distB="0" distL="0" distR="0" wp14:anchorId="4031A4E0" wp14:editId="4B8EF3D3">
             <wp:extent cx="1933845" cy="600159"/>
@@ -4058,6 +4095,9 @@
         <w:jc w:val="both"/>
       </w:pPr>
       <w:r>
+        <w:rPr>
+          <w:noProof/>
+        </w:rPr>
         <w:drawing>
           <wp:inline distT="0" distB="0" distL="0" distR="0" wp14:anchorId="23ECFA21" wp14:editId="55447B6F">
             <wp:extent cx="2953162" cy="514422"/>
@@ -4239,6 +4279,9 @@
         <w:jc w:val="both"/>
       </w:pPr>
       <w:r>
+        <w:rPr>
+          <w:noProof/>
+        </w:rPr>
         <w:drawing>
           <wp:inline distT="0" distB="0" distL="0" distR="0" wp14:anchorId="7F0799F7" wp14:editId="17CE0ACC">
             <wp:extent cx="4898087" cy="1485900"/>
@@ -4326,7 +4369,23 @@
         <w:jc w:val="both"/>
       </w:pPr>
       <w:r>
-        <w:t xml:space="preserve">The version control was done through Github, where once any change was made to the code and was working, the code was pushed to Github to show the new version of the code. At the point in time writing this project, there are 4 versions of the code, each with a brief description of what was changed, an example is shown in source </w:t>
+        <w:t xml:space="preserve">The version control was done through </w:t>
+      </w:r>
+      <w:proofErr w:type="spellStart"/>
+      <w:r>
+        <w:t>Github</w:t>
+      </w:r>
+      <w:proofErr w:type="spellEnd"/>
+      <w:r>
+        <w:t xml:space="preserve">, where once any change was made to the code and was working, the code was pushed to </w:t>
+      </w:r>
+      <w:proofErr w:type="spellStart"/>
+      <w:r>
+        <w:t>Github</w:t>
+      </w:r>
+      <w:proofErr w:type="spellEnd"/>
+      <w:r>
+        <w:t xml:space="preserve"> to show the new version of the code. At the point in time writing this project, there are 4 versions of the code, each with a brief description of what was changed, an example is shown in source </w:t>
       </w:r>
       <w:r>
         <w:t>35</w:t>
@@ -4425,24 +4484,14 @@
         <w:rPr>
           <w:b/>
           <w:bCs/>
-          <w:u w:val="single"/>
-        </w:rPr>
-      </w:pPr>
-      <w:r>
-        <w:rPr>
-          <w:b/>
-          <w:bCs/>
-          <w:u w:val="single"/>
-        </w:rPr>
-        <w:t xml:space="preserve">Social and Ethical Issues Related to </w:t>
-      </w:r>
-      <w:r>
-        <w:rPr>
-          <w:b/>
-          <w:bCs/>
-          <w:u w:val="single"/>
-        </w:rPr>
-        <w:t>Game Development</w:t>
+        </w:rPr>
+      </w:pPr>
+      <w:r>
+        <w:rPr>
+          <w:b/>
+          <w:bCs/>
+        </w:rPr>
+        <w:t>Social and Ethical Issues Related to Game Development</w:t>
       </w:r>
     </w:p>
     <w:p>
@@ -4665,16 +4714,21 @@
         <w:rPr>
           <w:b/>
           <w:bCs/>
-          <w:u w:val="single"/>
-        </w:rPr>
-      </w:pPr>
-      <w:r>
-        <w:rPr>
-          <w:b/>
-          <w:bCs/>
-          <w:u w:val="single"/>
+        </w:rPr>
+      </w:pPr>
+      <w:r>
+        <w:rPr>
+          <w:b/>
+          <w:bCs/>
         </w:rPr>
         <w:t>Responsible Coding Practices</w:t>
+      </w:r>
+      <w:r>
+        <w:rPr>
+          <w:b/>
+          <w:bCs/>
+        </w:rPr>
+        <w:t>:</w:t>
       </w:r>
     </w:p>
     <w:p>
@@ -4903,6 +4957,9 @@
     </w:p>
     <w:p>
       <w:r>
+        <w:rPr>
+          <w:noProof/>
+        </w:rPr>
         <w:lastRenderedPageBreak/>
         <w:drawing>
           <wp:inline distT="0" distB="0" distL="0" distR="0" wp14:anchorId="06049424" wp14:editId="5F86036D">
@@ -4981,6 +5038,9 @@
     </w:p>
     <w:p>
       <w:r>
+        <w:rPr>
+          <w:noProof/>
+        </w:rPr>
         <w:drawing>
           <wp:inline distT="0" distB="0" distL="0" distR="0" wp14:anchorId="10A1294E" wp14:editId="72839E43">
             <wp:extent cx="5666655" cy="5581650"/>
@@ -5076,6 +5136,9 @@
     </w:p>
     <w:p>
       <w:r>
+        <w:rPr>
+          <w:noProof/>
+        </w:rPr>
         <w:drawing>
           <wp:inline distT="0" distB="0" distL="0" distR="0" wp14:anchorId="07565175" wp14:editId="357C8E8A">
             <wp:extent cx="6946103" cy="4657725"/>
@@ -5304,7 +5367,15 @@
         <w:jc w:val="both"/>
       </w:pPr>
       <w:r>
-        <w:t>For runtime errors, try-catch blocks are used to make sure that if an error was to arise, the “catch” block would catch the error, and instead of throwing a runtime error, it would allow the code to keep going, and run the code inside of the “catch” block. This was used in the code where the tower tries to update its angle based on the enemies position, but if there is no enemy in the enemies list, it will throw an IndexError, as the code is trying to access an element that doesn’t exist. If it does throw this error, the code will catch it, and instead just keep it at its normal angle.</w:t>
+        <w:t xml:space="preserve">For runtime errors, try-catch blocks are used to make sure that if an error was to arise, the “catch” block would catch the error, and instead of throwing a runtime error, it would allow the code to keep going, and run the code inside of the “catch” block. This was used in the code where the tower tries to update its angle based on the enemies position, but if there is no enemy in the enemies list, it will throw an </w:t>
+      </w:r>
+      <w:proofErr w:type="spellStart"/>
+      <w:r>
+        <w:t>IndexError</w:t>
+      </w:r>
+      <w:proofErr w:type="spellEnd"/>
+      <w:r>
+        <w:t>, as the code is trying to access an element that doesn’t exist. If it does throw this error, the code will catch it, and instead just keep it at its normal angle.</w:t>
       </w:r>
     </w:p>
     <w:p>
@@ -5558,7 +5629,23 @@
     </w:p>
     <w:p>
       <w:r>
-        <w:t>An example of the use of test data includes testing for different mouse coordinates on the “pick_tower” function, to see what the tower would output for the variable “picked_tower” for different mouse coordinates as shown in source 42. The full test can be seen in the file “mouse_testing.py” under the “testing” folder.</w:t>
+        <w:t>An example of the use of test data includes testing for different mouse coordinates on the “</w:t>
+      </w:r>
+      <w:proofErr w:type="spellStart"/>
+      <w:r>
+        <w:t>pick_tower</w:t>
+      </w:r>
+      <w:proofErr w:type="spellEnd"/>
+      <w:r>
+        <w:t>” function, to see what the tower would output for the variable “</w:t>
+      </w:r>
+      <w:proofErr w:type="spellStart"/>
+      <w:r>
+        <w:t>picked_tower</w:t>
+      </w:r>
+      <w:proofErr w:type="spellEnd"/>
+      <w:r>
+        <w:t>” for different mouse coordinates as shown in source 42. The full test can be seen in the file “mouse_testing.py” under the “testing” folder.</w:t>
       </w:r>
     </w:p>
     <w:p>
@@ -5568,6 +5655,9 @@
     </w:p>
     <w:p>
       <w:r>
+        <w:rPr>
+          <w:noProof/>
+        </w:rPr>
         <w:drawing>
           <wp:inline distT="0" distB="0" distL="0" distR="0" wp14:anchorId="3912619E" wp14:editId="0B915A3D">
             <wp:extent cx="4210050" cy="1732179"/>
@@ -5617,7 +5707,23 @@
           <w:sz w:val="20"/>
           <w:szCs w:val="20"/>
         </w:rPr>
-        <w:t>Source 42: Test cases for the “pick_tower” function</w:t>
+        <w:t>Source 42: Test cases for the “</w:t>
+      </w:r>
+      <w:proofErr w:type="spellStart"/>
+      <w:r>
+        <w:rPr>
+          <w:sz w:val="20"/>
+          <w:szCs w:val="20"/>
+        </w:rPr>
+        <w:t>pick_tower</w:t>
+      </w:r>
+      <w:proofErr w:type="spellEnd"/>
+      <w:r>
+        <w:rPr>
+          <w:sz w:val="20"/>
+          <w:szCs w:val="20"/>
+        </w:rPr>
+        <w:t>” function</w:t>
       </w:r>
     </w:p>
     <w:p/>
@@ -5670,7 +5776,13 @@
         <w:t>Range and type checking have been used for all i</w:t>
       </w:r>
       <w:r>
-        <w:t>nputs in the game. There is limited checking as there is only one type of user input, which is the mouse button down. Examples of the range checking has been shown in source X, where it checks if the area the player clicked was actually inside of the button box.</w:t>
+        <w:t xml:space="preserve">nputs in the game. There is limited checking as there is only one type of user input, which is the mouse button down. Examples of the range checking has been shown in source </w:t>
+      </w:r>
+      <w:r>
+        <w:t>43</w:t>
+      </w:r>
+      <w:r>
+        <w:t>, where it checks if the area the player clicked was actually inside of the button box.</w:t>
       </w:r>
     </w:p>
     <w:p>
@@ -5728,20 +5840,56 @@
           <w:sz w:val="20"/>
           <w:szCs w:val="20"/>
         </w:rPr>
-        <w:t>Source X: Example of the use of range checking</w:t>
-      </w:r>
-    </w:p>
-    <w:p>
-      <w:pPr>
-        <w:rPr>
-          <w:sz w:val="20"/>
-          <w:szCs w:val="20"/>
-        </w:rPr>
-      </w:pPr>
-    </w:p>
-    <w:p>
-      <w:r>
-        <w:t>An example of the type checking has been shown in source X, where it checks if grid_y and grid_x, which is the square the player clicks, is actually an integer so that it could be used to track the exact cell down in respect to the grid.</w:t>
+        <w:t xml:space="preserve">Source </w:t>
+      </w:r>
+      <w:r>
+        <w:rPr>
+          <w:sz w:val="20"/>
+          <w:szCs w:val="20"/>
+        </w:rPr>
+        <w:t>43</w:t>
+      </w:r>
+      <w:r>
+        <w:rPr>
+          <w:sz w:val="20"/>
+          <w:szCs w:val="20"/>
+        </w:rPr>
+        <w:t>: Example of the use of range checking</w:t>
+      </w:r>
+    </w:p>
+    <w:p>
+      <w:pPr>
+        <w:rPr>
+          <w:sz w:val="20"/>
+          <w:szCs w:val="20"/>
+        </w:rPr>
+      </w:pPr>
+    </w:p>
+    <w:p>
+      <w:r>
+        <w:t xml:space="preserve">An example of the type checking has been shown in source </w:t>
+      </w:r>
+      <w:r>
+        <w:t>44</w:t>
+      </w:r>
+      <w:r>
+        <w:t xml:space="preserve">, where it checks if </w:t>
+      </w:r>
+      <w:proofErr w:type="spellStart"/>
+      <w:r>
+        <w:t>grid_y</w:t>
+      </w:r>
+      <w:proofErr w:type="spellEnd"/>
+      <w:r>
+        <w:t xml:space="preserve"> and </w:t>
+      </w:r>
+      <w:proofErr w:type="spellStart"/>
+      <w:r>
+        <w:t>grid_x</w:t>
+      </w:r>
+      <w:proofErr w:type="spellEnd"/>
+      <w:r>
+        <w:t>, which is the square the player clicks, is actually an integer so that it could be used to track the exact cell down in respect to the grid.</w:t>
       </w:r>
     </w:p>
     <w:p>
@@ -5798,48 +5946,22 @@
           <w:sz w:val="20"/>
           <w:szCs w:val="20"/>
         </w:rPr>
-        <w:t>Source X: Example of the use of type checking</w:t>
-      </w:r>
-    </w:p>
-    <w:p>
-      <w:pPr>
-        <w:rPr>
-          <w:sz w:val="20"/>
-          <w:szCs w:val="20"/>
-        </w:rPr>
-      </w:pPr>
-    </w:p>
-    <w:p>
-      <w:pPr>
-        <w:rPr>
-          <w:sz w:val="20"/>
-          <w:szCs w:val="20"/>
-        </w:rPr>
-      </w:pPr>
-    </w:p>
-    <w:p>
-      <w:pPr>
-        <w:rPr>
-          <w:sz w:val="20"/>
-          <w:szCs w:val="20"/>
-        </w:rPr>
-      </w:pPr>
-    </w:p>
-    <w:p>
-      <w:pPr>
-        <w:rPr>
-          <w:sz w:val="20"/>
-          <w:szCs w:val="20"/>
-        </w:rPr>
-      </w:pPr>
-    </w:p>
-    <w:p>
-      <w:pPr>
-        <w:rPr>
-          <w:sz w:val="20"/>
-          <w:szCs w:val="20"/>
-        </w:rPr>
-      </w:pPr>
+        <w:t xml:space="preserve">Source </w:t>
+      </w:r>
+      <w:r>
+        <w:rPr>
+          <w:sz w:val="20"/>
+          <w:szCs w:val="20"/>
+        </w:rPr>
+        <w:t>44</w:t>
+      </w:r>
+      <w:r>
+        <w:rPr>
+          <w:sz w:val="20"/>
+          <w:szCs w:val="20"/>
+        </w:rPr>
+        <w:t>: Example of the use of type checking</w:t>
+      </w:r>
     </w:p>
     <w:p>
       <w:pPr>
@@ -5908,12 +6030,25 @@
           <w:b/>
           <w:bCs/>
         </w:rPr>
+        <w:t xml:space="preserve">For </w:t>
+      </w:r>
+      <w:r>
+        <w:rPr>
+          <w:b/>
+          <w:bCs/>
+        </w:rPr>
         <w:t>DFS Algorithm:</w:t>
       </w:r>
     </w:p>
     <w:p>
       <w:r>
-        <w:t xml:space="preserve">Algorithm has been tested with different maps, as shown in source X, where each map has a different layout, to see if the enemies are still able to traverse through the map with ease. </w:t>
+        <w:t xml:space="preserve">Algorithm has been tested with different maps, as shown in source </w:t>
+      </w:r>
+      <w:r>
+        <w:t>45</w:t>
+      </w:r>
+      <w:r>
+        <w:t xml:space="preserve">, where each map has a different layout, to see if the enemies are still able to traverse through the map with ease. </w:t>
       </w:r>
     </w:p>
     <w:p>
@@ -5971,7 +6106,21 @@
           <w:sz w:val="20"/>
           <w:szCs w:val="20"/>
         </w:rPr>
-        <w:t>Source X: Different maps to test the DFS algorithm</w:t>
+        <w:t xml:space="preserve">Source </w:t>
+      </w:r>
+      <w:r>
+        <w:rPr>
+          <w:sz w:val="20"/>
+          <w:szCs w:val="20"/>
+        </w:rPr>
+        <w:t>45</w:t>
+      </w:r>
+      <w:r>
+        <w:rPr>
+          <w:sz w:val="20"/>
+          <w:szCs w:val="20"/>
+        </w:rPr>
+        <w:t>: Different maps to test the DFS algorithm</w:t>
       </w:r>
     </w:p>
     <w:p>
@@ -6002,6 +6151,13 @@
           <w:bCs/>
         </w:rPr>
       </w:pPr>
+      <w:r>
+        <w:rPr>
+          <w:b/>
+          <w:bCs/>
+        </w:rPr>
+        <w:t xml:space="preserve">For </w:t>
+      </w:r>
       <w:r>
         <w:rPr>
           <w:b/>
@@ -6205,11 +6361,20 @@
     </w:p>
     <w:p>
       <w:r>
-        <w:t>All the code has been explained, with well-documented comments, and a short description of the purpose of the function with its parameters at the top of the function, an example shown in source X.</w:t>
-      </w:r>
-    </w:p>
-    <w:p>
-      <w:r>
+        <w:t xml:space="preserve">All the code has been explained, with well-documented comments, and a short description of the purpose of the function with its parameters at the top of the function, an example shown in source </w:t>
+      </w:r>
+      <w:r>
+        <w:t>46</w:t>
+      </w:r>
+      <w:r>
+        <w:t>.</w:t>
+      </w:r>
+    </w:p>
+    <w:p>
+      <w:r>
+        <w:rPr>
+          <w:noProof/>
+        </w:rPr>
         <w:drawing>
           <wp:inline distT="0" distB="0" distL="0" distR="0" wp14:anchorId="2E4EDCF0" wp14:editId="57F1DFF2">
             <wp:extent cx="6645910" cy="549910"/>
@@ -6259,7 +6424,21 @@
           <w:sz w:val="20"/>
           <w:szCs w:val="20"/>
         </w:rPr>
-        <w:t>Source X: An example of a short description at the top of every function</w:t>
+        <w:t xml:space="preserve">Source </w:t>
+      </w:r>
+      <w:r>
+        <w:rPr>
+          <w:sz w:val="20"/>
+          <w:szCs w:val="20"/>
+        </w:rPr>
+        <w:t>46</w:t>
+      </w:r>
+      <w:r>
+        <w:rPr>
+          <w:sz w:val="20"/>
+          <w:szCs w:val="20"/>
+        </w:rPr>
+        <w:t>: An example of a short description at the top of every function</w:t>
       </w:r>
     </w:p>
     <w:p/>
@@ -6474,6 +6653,23 @@
         <w:t>A boss fight after a certain level</w:t>
       </w:r>
     </w:p>
+    <w:p>
+      <w:pPr>
+        <w:pStyle w:val="ListParagraph"/>
+      </w:pPr>
+    </w:p>
+    <w:p>
+      <w:pPr>
+        <w:pStyle w:val="ListParagraph"/>
+        <w:numPr>
+          <w:ilvl w:val="0"/>
+          <w:numId w:val="16"/>
+        </w:numPr>
+      </w:pPr>
+      <w:r>
+        <w:t>A bullet that goes from the tower to enemy to defeat the enemy</w:t>
+      </w:r>
+    </w:p>
     <w:p/>
     <w:p/>
     <w:p>
@@ -6533,7 +6729,7 @@
           <w:u w:val="single"/>
         </w:rPr>
       </w:pPr>
-      <w:hyperlink r:id="rId61" w:history="1">
+      <w:hyperlink r:id="rId61" w:anchor=":~:text=Depth%2DFirst%20Search%20or%20DFS,nearby%20nodes%20into%20a%20stack" w:history="1">
         <w:r>
           <w:rPr>
             <w:rStyle w:val="Hyperlink"/>
@@ -8858,7 +9054,7 @@
   <w:style w:type="paragraph" w:default="1" w:styleId="Normal">
     <w:name w:val="Normal"/>
     <w:qFormat/>
-    <w:rsid w:val="00FE4F86"/>
+    <w:rsid w:val="0080435A"/>
   </w:style>
   <w:style w:type="paragraph" w:styleId="Heading1">
     <w:name w:val="heading 1"/>
@@ -9399,6 +9595,25 @@
       <w:shd w:val="clear" w:color="auto" w:fill="E1DFDD"/>
     </w:rPr>
   </w:style>
+  <w:style w:type="paragraph" w:styleId="NormalWeb">
+    <w:name w:val="Normal (Web)"/>
+    <w:basedOn w:val="Normal"/>
+    <w:uiPriority w:val="99"/>
+    <w:semiHidden/>
+    <w:unhideWhenUsed/>
+    <w:rsid w:val="00365EBE"/>
+    <w:pPr>
+      <w:spacing w:before="100" w:beforeAutospacing="1" w:after="100" w:afterAutospacing="1" w:line="240" w:lineRule="auto"/>
+    </w:pPr>
+    <w:rPr>
+      <w:rFonts w:ascii="Times New Roman" w:eastAsia="Times New Roman" w:hAnsi="Times New Roman" w:cs="Times New Roman"/>
+      <w:kern w:val="0"/>
+      <w:sz w:val="24"/>
+      <w:szCs w:val="24"/>
+      <w:lang w:eastAsia="en-AU"/>
+      <w14:ligatures w14:val="none"/>
+    </w:rPr>
+  </w:style>
 </w:styles>
 </file>
 

</xml_diff>